<commit_message>
Design document structure and some descriptions
</commit_message>
<xml_diff>
--- a/RASD/RASD 0.5.docx
+++ b/RASD/RASD 0.5.docx
@@ -10827,7 +10827,25 @@
               <w:rPr>
                 <w:lang w:val="en-US"/>
               </w:rPr>
-              <w:t>MyTaxiService will use the maps service to perform three tasks:</w:t>
+              <w:t xml:space="preserve">MyTaxiService will use the maps service to perform </w:t>
+            </w:r>
+            <w:r>
+              <w:rPr>
+                <w:lang w:val="en-US"/>
+              </w:rPr>
+              <w:t>the</w:t>
+            </w:r>
+            <w:r>
+              <w:rPr>
+                <w:lang w:val="en-US"/>
+              </w:rPr>
+              <w:t xml:space="preserve"> following</w:t>
+            </w:r>
+            <w:r>
+              <w:rPr>
+                <w:lang w:val="en-US"/>
+              </w:rPr>
+              <w:t xml:space="preserve"> tasks:</w:t>
             </w:r>
           </w:p>
           <w:p>
@@ -11045,6 +11063,8 @@
             </w:r>
           </w:p>
         </w:tc>
+        <w:bookmarkStart w:id="17" w:name="_GoBack"/>
+        <w:bookmarkEnd w:id="17"/>
       </w:tr>
       <w:tr>
         <w:trPr>
@@ -11137,6 +11157,12 @@
               </w:rPr>
               <w:t>gers.</w:t>
             </w:r>
+            <w:r>
+              <w:rPr>
+                <w:lang w:val="en-US"/>
+              </w:rPr>
+              <w:t xml:space="preserve"> This will also be used to send confirmation messages.</w:t>
+            </w:r>
           </w:p>
         </w:tc>
       </w:tr>
@@ -11150,7 +11176,7 @@
           <w:lang w:val="en-US"/>
         </w:rPr>
       </w:pPr>
-      <w:bookmarkStart w:id="17" w:name="_Toc434606518"/>
+      <w:bookmarkStart w:id="18" w:name="_Toc434606518"/>
       <w:r>
         <w:rPr>
           <w:lang w:val="en-US"/>
@@ -11194,7 +11220,7 @@
         </w:rPr>
         <w:t>: External system interfaces</w:t>
       </w:r>
-      <w:bookmarkEnd w:id="17"/>
+      <w:bookmarkEnd w:id="18"/>
     </w:p>
     <w:p>
       <w:pPr>
@@ -11208,14 +11234,15 @@
           <w:lang w:val="en-US"/>
         </w:rPr>
       </w:pPr>
-      <w:bookmarkStart w:id="18" w:name="_Toc434606469"/>
-      <w:r>
-        <w:rPr>
-          <w:lang w:val="en-US"/>
-        </w:rPr>
+      <w:bookmarkStart w:id="19" w:name="_Toc434606469"/>
+      <w:r>
+        <w:rPr>
+          <w:lang w:val="en-US"/>
+        </w:rPr>
+        <w:lastRenderedPageBreak/>
         <w:t>User interfaces</w:t>
       </w:r>
-      <w:bookmarkEnd w:id="18"/>
+      <w:bookmarkEnd w:id="19"/>
     </w:p>
     <w:p>
       <w:pPr>
@@ -11246,7 +11273,6 @@
         <w:rPr>
           <w:lang w:val="en-US"/>
         </w:rPr>
-        <w:lastRenderedPageBreak/>
         <w:t>A p</w:t>
       </w:r>
       <w:r>
@@ -12473,14 +12499,14 @@
           <w:lang w:val="en-US"/>
         </w:rPr>
       </w:pPr>
-      <w:bookmarkStart w:id="19" w:name="_Toc434606470"/>
+      <w:bookmarkStart w:id="20" w:name="_Toc434606470"/>
       <w:r>
         <w:rPr>
           <w:lang w:val="en-US"/>
         </w:rPr>
         <w:t>Operations</w:t>
       </w:r>
-      <w:bookmarkEnd w:id="19"/>
+      <w:bookmarkEnd w:id="20"/>
     </w:p>
     <w:p>
       <w:pPr>
@@ -12517,14 +12543,14 @@
           <w:lang w:val="en-US"/>
         </w:rPr>
       </w:pPr>
-      <w:bookmarkStart w:id="20" w:name="_Toc434606471"/>
+      <w:bookmarkStart w:id="21" w:name="_Toc434606471"/>
       <w:r>
         <w:rPr>
           <w:lang w:val="en-US"/>
         </w:rPr>
         <w:t>Product functions – Goals</w:t>
       </w:r>
-      <w:bookmarkEnd w:id="20"/>
+      <w:bookmarkEnd w:id="21"/>
     </w:p>
     <w:p>
       <w:pPr>
@@ -12592,16 +12618,16 @@
           <w:lang w:val="en-US"/>
         </w:rPr>
       </w:pPr>
-      <w:bookmarkStart w:id="21" w:name="__DdeLink__211_376107633"/>
-      <w:bookmarkStart w:id="22" w:name="_Toc434606472"/>
+      <w:bookmarkStart w:id="22" w:name="__DdeLink__211_376107633"/>
+      <w:bookmarkStart w:id="23" w:name="_Toc434606472"/>
       <w:r>
         <w:rPr>
           <w:lang w:val="en-US"/>
         </w:rPr>
         <w:t>G1: Passenger can request a taxi either through a web application or a mobile application</w:t>
       </w:r>
-      <w:bookmarkEnd w:id="21"/>
       <w:bookmarkEnd w:id="22"/>
+      <w:bookmarkEnd w:id="23"/>
     </w:p>
     <w:p>
       <w:pPr>
@@ -12803,7 +12829,7 @@
           <w:lang w:val="en-US"/>
         </w:rPr>
       </w:pPr>
-      <w:bookmarkStart w:id="23" w:name="_Toc434606473"/>
+      <w:bookmarkStart w:id="24" w:name="_Toc434606473"/>
       <w:r>
         <w:rPr>
           <w:rFonts w:cs="Cambria"/>
@@ -12823,7 +12849,7 @@
         </w:rPr>
         <w:t>stem about his/her availability</w:t>
       </w:r>
-      <w:bookmarkEnd w:id="23"/>
+      <w:bookmarkEnd w:id="24"/>
     </w:p>
     <w:p>
       <w:pPr>
@@ -12884,7 +12910,7 @@
           <w:lang w:val="en-US"/>
         </w:rPr>
       </w:pPr>
-      <w:bookmarkStart w:id="24" w:name="_Toc434606474"/>
+      <w:bookmarkStart w:id="25" w:name="_Toc434606474"/>
       <w:r>
         <w:rPr>
           <w:rFonts w:cs="Cambria"/>
@@ -12905,7 +12931,7 @@
         </w:rPr>
         <w:t>ly through a mobile application</w:t>
       </w:r>
-      <w:bookmarkEnd w:id="24"/>
+      <w:bookmarkEnd w:id="25"/>
     </w:p>
     <w:p>
       <w:pPr>
@@ -13066,7 +13092,7 @@
           <w:lang w:val="en-US"/>
         </w:rPr>
       </w:pPr>
-      <w:bookmarkStart w:id="25" w:name="_Toc434606475"/>
+      <w:bookmarkStart w:id="26" w:name="_Toc434606475"/>
       <w:r>
         <w:rPr>
           <w:rFonts w:cs="Cambria"/>
@@ -13087,7 +13113,7 @@
         </w:rPr>
         <w:t>managed</w:t>
       </w:r>
-      <w:bookmarkEnd w:id="25"/>
+      <w:bookmarkEnd w:id="26"/>
     </w:p>
     <w:p>
       <w:pPr>
@@ -13325,7 +13351,7 @@
           <w:lang w:val="en-US"/>
         </w:rPr>
       </w:pPr>
-      <w:bookmarkStart w:id="26" w:name="_Toc434606476"/>
+      <w:bookmarkStart w:id="27" w:name="_Toc434606476"/>
       <w:r>
         <w:rPr>
           <w:lang w:val="en-US"/>
@@ -13338,7 +13364,7 @@
         </w:rPr>
         <w:t>an enable a taxi sharing option</w:t>
       </w:r>
-      <w:bookmarkEnd w:id="26"/>
+      <w:bookmarkEnd w:id="27"/>
     </w:p>
     <w:p>
       <w:pPr>
@@ -13375,14 +13401,14 @@
           <w:lang w:val="en-US"/>
         </w:rPr>
       </w:pPr>
-      <w:bookmarkStart w:id="27" w:name="_Toc434606477"/>
+      <w:bookmarkStart w:id="28" w:name="_Toc434606477"/>
       <w:r>
         <w:rPr>
           <w:lang w:val="en-US"/>
         </w:rPr>
         <w:t>G6: Passengers can reserve taxi service in advance</w:t>
       </w:r>
-      <w:bookmarkEnd w:id="27"/>
+      <w:bookmarkEnd w:id="28"/>
     </w:p>
     <w:p>
       <w:pPr>
@@ -13413,14 +13439,14 @@
           <w:lang w:val="en-US"/>
         </w:rPr>
       </w:pPr>
-      <w:bookmarkStart w:id="28" w:name="_Toc434606478"/>
+      <w:bookmarkStart w:id="29" w:name="_Toc434606478"/>
       <w:r>
         <w:rPr>
           <w:lang w:val="en-US"/>
         </w:rPr>
         <w:t>Stakeholders, users and actors</w:t>
       </w:r>
-      <w:bookmarkEnd w:id="28"/>
+      <w:bookmarkEnd w:id="29"/>
     </w:p>
     <w:p>
       <w:pPr>
@@ -13505,7 +13531,7 @@
           <w:lang w:val="en-US"/>
         </w:rPr>
       </w:pPr>
-      <w:bookmarkStart w:id="29" w:name="_Toc434606479"/>
+      <w:bookmarkStart w:id="30" w:name="_Toc434606479"/>
       <w:r>
         <w:rPr>
           <w:lang w:val="en-US"/>
@@ -13513,7 +13539,7 @@
         <w:lastRenderedPageBreak/>
         <w:t>Stakeholders</w:t>
       </w:r>
-      <w:bookmarkEnd w:id="29"/>
+      <w:bookmarkEnd w:id="30"/>
     </w:p>
     <w:p>
       <w:pPr>
@@ -13940,7 +13966,7 @@
           <w:lang w:val="en-US"/>
         </w:rPr>
       </w:pPr>
-      <w:bookmarkStart w:id="30" w:name="_Toc434606519"/>
+      <w:bookmarkStart w:id="31" w:name="_Toc434606519"/>
       <w:r>
         <w:rPr>
           <w:lang w:val="en-US"/>
@@ -13984,7 +14010,7 @@
         </w:rPr>
         <w:t>: Stakeholders</w:t>
       </w:r>
-      <w:bookmarkEnd w:id="30"/>
+      <w:bookmarkEnd w:id="31"/>
     </w:p>
     <w:p>
       <w:pPr>
@@ -13999,14 +14025,14 @@
           <w:lang w:val="en-US"/>
         </w:rPr>
       </w:pPr>
-      <w:bookmarkStart w:id="31" w:name="_Toc434606480"/>
+      <w:bookmarkStart w:id="32" w:name="_Toc434606480"/>
       <w:r>
         <w:rPr>
           <w:lang w:val="en-US"/>
         </w:rPr>
         <w:t>Users and actors</w:t>
       </w:r>
-      <w:bookmarkEnd w:id="31"/>
+      <w:bookmarkEnd w:id="32"/>
     </w:p>
     <w:p>
       <w:pPr>
@@ -14145,7 +14171,19 @@
               <w:rPr>
                 <w:lang w:val="en-US"/>
               </w:rPr>
-              <w:t xml:space="preserve">Person who makes use of the MyTaxiService to make a request for a taxi service. He </w:t>
+              <w:t>Person who use</w:t>
+            </w:r>
+            <w:r>
+              <w:rPr>
+                <w:lang w:val="en-US"/>
+              </w:rPr>
+              <w:t>s</w:t>
+            </w:r>
+            <w:r>
+              <w:rPr>
+                <w:lang w:val="en-US"/>
+              </w:rPr>
+              <w:t xml:space="preserve"> MyTaxiService to make a request for a taxi service. He </w:t>
             </w:r>
             <w:r>
               <w:rPr>
@@ -14355,7 +14393,7 @@
           <w:lang w:val="en-US"/>
         </w:rPr>
       </w:pPr>
-      <w:bookmarkStart w:id="32" w:name="_Toc434606520"/>
+      <w:bookmarkStart w:id="33" w:name="_Toc434606520"/>
       <w:r>
         <w:rPr>
           <w:lang w:val="en-US"/>
@@ -14399,7 +14437,7 @@
         </w:rPr>
         <w:t>: Users and actors</w:t>
       </w:r>
-      <w:bookmarkEnd w:id="32"/>
+      <w:bookmarkEnd w:id="33"/>
     </w:p>
     <w:p>
       <w:pPr>
@@ -14414,14 +14452,14 @@
           <w:lang w:val="en-US"/>
         </w:rPr>
       </w:pPr>
-      <w:bookmarkStart w:id="33" w:name="_Toc434606481"/>
+      <w:bookmarkStart w:id="34" w:name="_Toc434606481"/>
       <w:r>
         <w:rPr>
           <w:lang w:val="en-US"/>
         </w:rPr>
         <w:t>Scenarios</w:t>
       </w:r>
-      <w:bookmarkEnd w:id="33"/>
+      <w:bookmarkEnd w:id="34"/>
     </w:p>
     <w:p>
       <w:pPr>
@@ -14462,14 +14500,14 @@
           <w:lang w:val="en-US"/>
         </w:rPr>
       </w:pPr>
-      <w:bookmarkStart w:id="34" w:name="_Toc434606482"/>
+      <w:bookmarkStart w:id="35" w:name="_Toc434606482"/>
       <w:r>
         <w:rPr>
           <w:lang w:val="en-US"/>
         </w:rPr>
         <w:t>Scenario 1: A passenger is successfully served</w:t>
       </w:r>
-      <w:bookmarkEnd w:id="34"/>
+      <w:bookmarkEnd w:id="35"/>
     </w:p>
     <w:p>
       <w:pPr>
@@ -14757,7 +14795,7 @@
           <w:lang w:val="en-US"/>
         </w:rPr>
       </w:pPr>
-      <w:bookmarkStart w:id="35" w:name="_Toc434606483"/>
+      <w:bookmarkStart w:id="36" w:name="_Toc434606483"/>
       <w:r>
         <w:rPr>
           <w:lang w:val="en-US"/>
@@ -14770,7 +14808,7 @@
         </w:rPr>
         <w:t>A taxi driver declines the request</w:t>
       </w:r>
-      <w:bookmarkEnd w:id="35"/>
+      <w:bookmarkEnd w:id="36"/>
     </w:p>
     <w:p>
       <w:pPr>
@@ -15135,14 +15173,14 @@
           <w:lang w:val="en-US"/>
         </w:rPr>
       </w:pPr>
-      <w:bookmarkStart w:id="36" w:name="_Toc434606484"/>
+      <w:bookmarkStart w:id="37" w:name="_Toc434606484"/>
       <w:r>
         <w:rPr>
           <w:lang w:val="en-US"/>
         </w:rPr>
         <w:t>Scenario 3: A passenger makes a reservation</w:t>
       </w:r>
-      <w:bookmarkEnd w:id="36"/>
+      <w:bookmarkEnd w:id="37"/>
     </w:p>
     <w:p>
       <w:pPr>
@@ -15326,14 +15364,14 @@
           <w:lang w:val="en-US"/>
         </w:rPr>
       </w:pPr>
-      <w:bookmarkStart w:id="37" w:name="_Toc434606485"/>
+      <w:bookmarkStart w:id="38" w:name="_Toc434606485"/>
       <w:r>
         <w:rPr>
           <w:lang w:val="en-US"/>
         </w:rPr>
         <w:t>Scenario 4: A passenger makes a sharing request</w:t>
       </w:r>
-      <w:bookmarkEnd w:id="37"/>
+      <w:bookmarkEnd w:id="38"/>
     </w:p>
     <w:p>
       <w:pPr>
@@ -15364,14 +15402,14 @@
           <w:lang w:val="en-US"/>
         </w:rPr>
       </w:pPr>
-      <w:bookmarkStart w:id="38" w:name="_Toc434606486"/>
+      <w:bookmarkStart w:id="39" w:name="_Toc434606486"/>
       <w:r>
         <w:rPr>
           <w:lang w:val="en-US"/>
         </w:rPr>
         <w:t>Scenario 5: A taxi driver registers in MyTaxiService</w:t>
       </w:r>
-      <w:bookmarkEnd w:id="38"/>
+      <w:bookmarkEnd w:id="39"/>
     </w:p>
     <w:p>
       <w:pPr>
@@ -15623,14 +15661,14 @@
           <w:lang w:val="en-US"/>
         </w:rPr>
       </w:pPr>
-      <w:bookmarkStart w:id="39" w:name="_Toc434606487"/>
+      <w:bookmarkStart w:id="40" w:name="_Toc434606487"/>
       <w:r>
         <w:rPr>
           <w:lang w:val="en-US"/>
         </w:rPr>
         <w:t>Use Cases</w:t>
       </w:r>
-      <w:bookmarkEnd w:id="39"/>
+      <w:bookmarkEnd w:id="40"/>
     </w:p>
     <w:p>
       <w:pPr>
@@ -15745,7 +15783,7 @@
           <w:lang w:val="en-US"/>
         </w:rPr>
       </w:pPr>
-      <w:bookmarkStart w:id="40" w:name="_Toc434606522"/>
+      <w:bookmarkStart w:id="41" w:name="_Toc434606522"/>
       <w:r>
         <w:t xml:space="preserve">Figure </w:t>
       </w:r>
@@ -15760,7 +15798,7 @@
       <w:r>
         <w:t>: Use case model</w:t>
       </w:r>
-      <w:bookmarkEnd w:id="40"/>
+      <w:bookmarkEnd w:id="41"/>
     </w:p>
     <w:p>
       <w:pPr>
@@ -15774,23 +15812,23 @@
           <w:lang w:val="en-US"/>
         </w:rPr>
       </w:pPr>
-      <w:bookmarkStart w:id="41" w:name="_Toc434606488"/>
-      <w:commentRangeStart w:id="42"/>
+      <w:bookmarkStart w:id="42" w:name="_Toc434606488"/>
+      <w:commentRangeStart w:id="43"/>
       <w:r>
         <w:rPr>
           <w:lang w:val="en-US"/>
         </w:rPr>
         <w:t>Create account (passenger)</w:t>
       </w:r>
-      <w:bookmarkEnd w:id="41"/>
-      <w:commentRangeEnd w:id="42"/>
+      <w:bookmarkEnd w:id="42"/>
+      <w:commentRangeEnd w:id="43"/>
       <w:r>
         <w:rPr>
           <w:rStyle w:val="Refdecomentario"/>
           <w:rFonts w:ascii="Calibri" w:eastAsia="Droid Sans Fallback" w:hAnsi="Calibri" w:cs="Calibri"/>
           <w:color w:val="00000A"/>
         </w:rPr>
-        <w:commentReference w:id="42"/>
+        <w:commentReference w:id="43"/>
       </w:r>
     </w:p>
     <w:p>
@@ -15902,14 +15940,14 @@
           <w:lang w:val="en-US"/>
         </w:rPr>
       </w:pPr>
-      <w:bookmarkStart w:id="43" w:name="_Toc434606489"/>
+      <w:bookmarkStart w:id="44" w:name="_Toc434606489"/>
       <w:r>
         <w:rPr>
           <w:lang w:val="en-US"/>
         </w:rPr>
         <w:t>Authenticate (passenger)</w:t>
       </w:r>
-      <w:bookmarkEnd w:id="43"/>
+      <w:bookmarkEnd w:id="44"/>
     </w:p>
     <w:p>
       <w:pPr>
@@ -15976,7 +16014,7 @@
           <w:lang w:val="en-US"/>
         </w:rPr>
       </w:pPr>
-      <w:bookmarkStart w:id="44" w:name="_Toc434606490"/>
+      <w:bookmarkStart w:id="45" w:name="_Toc434606490"/>
       <w:r>
         <w:rPr>
           <w:lang w:val="en-US"/>
@@ -15984,7 +16022,7 @@
         <w:lastRenderedPageBreak/>
         <w:t>Edit account (passenger)</w:t>
       </w:r>
-      <w:bookmarkEnd w:id="44"/>
+      <w:bookmarkEnd w:id="45"/>
     </w:p>
     <w:p>
       <w:pPr>
@@ -16076,14 +16114,14 @@
           <w:lang w:val="en-US"/>
         </w:rPr>
       </w:pPr>
-      <w:bookmarkStart w:id="45" w:name="_Toc434606491"/>
+      <w:bookmarkStart w:id="46" w:name="_Toc434606491"/>
       <w:r>
         <w:rPr>
           <w:lang w:val="en-US"/>
         </w:rPr>
         <w:t xml:space="preserve">Create </w:t>
       </w:r>
-      <w:commentRangeStart w:id="46"/>
+      <w:commentRangeStart w:id="47"/>
       <w:r>
         <w:rPr>
           <w:lang w:val="en-US"/>
@@ -16096,14 +16134,14 @@
         </w:rPr>
         <w:t xml:space="preserve"> </w:t>
       </w:r>
-      <w:commentRangeEnd w:id="46"/>
+      <w:commentRangeEnd w:id="47"/>
       <w:r>
         <w:rPr>
           <w:rStyle w:val="Refdecomentario"/>
           <w:rFonts w:ascii="Calibri" w:eastAsia="Droid Sans Fallback" w:hAnsi="Calibri" w:cs="Calibri"/>
           <w:color w:val="00000A"/>
         </w:rPr>
-        <w:commentReference w:id="46"/>
+        <w:commentReference w:id="47"/>
       </w:r>
       <w:r>
         <w:rPr>
@@ -16111,7 +16149,7 @@
         </w:rPr>
         <w:t>(taxi driver)</w:t>
       </w:r>
-      <w:bookmarkEnd w:id="45"/>
+      <w:bookmarkEnd w:id="46"/>
     </w:p>
     <w:p>
       <w:pPr>
@@ -16263,7 +16301,7 @@
           <w:lang w:val="en-US"/>
         </w:rPr>
       </w:pPr>
-      <w:bookmarkStart w:id="47" w:name="_Toc434606523"/>
+      <w:bookmarkStart w:id="48" w:name="_Toc434606523"/>
       <w:r>
         <w:rPr>
           <w:lang w:val="en-US"/>
@@ -16298,7 +16336,7 @@
         </w:rPr>
         <w:t>: Create Account Use Case</w:t>
       </w:r>
-      <w:bookmarkEnd w:id="47"/>
+      <w:bookmarkEnd w:id="48"/>
     </w:p>
     <w:p>
       <w:pPr>
@@ -16312,7 +16350,7 @@
           <w:lang w:val="en-US"/>
         </w:rPr>
       </w:pPr>
-      <w:bookmarkStart w:id="48" w:name="_Toc434606492"/>
+      <w:bookmarkStart w:id="49" w:name="_Toc434606492"/>
       <w:r>
         <w:rPr>
           <w:lang w:val="en-US"/>
@@ -16320,7 +16358,7 @@
         <w:lastRenderedPageBreak/>
         <w:t>Authenticate (taxi driver)</w:t>
       </w:r>
-      <w:bookmarkEnd w:id="48"/>
+      <w:bookmarkEnd w:id="49"/>
     </w:p>
     <w:p>
       <w:pPr>
@@ -16407,7 +16445,7 @@
           <w:lang w:val="en-US"/>
         </w:rPr>
       </w:pPr>
-      <w:bookmarkStart w:id="49" w:name="_Toc434606524"/>
+      <w:bookmarkStart w:id="50" w:name="_Toc434606524"/>
       <w:r>
         <w:t xml:space="preserve">Figure </w:t>
       </w:r>
@@ -16422,7 +16460,7 @@
       <w:r>
         <w:t>: Authenticate Use Case</w:t>
       </w:r>
-      <w:bookmarkEnd w:id="49"/>
+      <w:bookmarkEnd w:id="50"/>
     </w:p>
     <w:p>
       <w:pPr>
@@ -16436,7 +16474,7 @@
           <w:lang w:val="en-US"/>
         </w:rPr>
       </w:pPr>
-      <w:bookmarkStart w:id="50" w:name="_Toc434606493"/>
+      <w:bookmarkStart w:id="51" w:name="_Toc434606493"/>
       <w:r>
         <w:rPr>
           <w:lang w:val="en-US"/>
@@ -16455,7 +16493,7 @@
         </w:rPr>
         <w:t>)</w:t>
       </w:r>
-      <w:bookmarkEnd w:id="50"/>
+      <w:bookmarkEnd w:id="51"/>
     </w:p>
     <w:p>
       <w:pPr>
@@ -16563,7 +16601,7 @@
           <w:lang w:val="en-US"/>
         </w:rPr>
       </w:pPr>
-      <w:bookmarkStart w:id="51" w:name="_Toc434606525"/>
+      <w:bookmarkStart w:id="52" w:name="_Toc434606525"/>
       <w:r>
         <w:rPr>
           <w:lang w:val="en-US"/>
@@ -16598,7 +16636,7 @@
         </w:rPr>
         <w:t>: Edit Account Use Case</w:t>
       </w:r>
-      <w:bookmarkEnd w:id="51"/>
+      <w:bookmarkEnd w:id="52"/>
     </w:p>
     <w:p>
       <w:pPr>
@@ -16620,14 +16658,14 @@
           <w:lang w:val="en-US"/>
         </w:rPr>
       </w:pPr>
-      <w:bookmarkStart w:id="52" w:name="_Toc434606494"/>
+      <w:bookmarkStart w:id="53" w:name="_Toc434606494"/>
       <w:r>
         <w:rPr>
           <w:lang w:val="en-US"/>
         </w:rPr>
         <w:t>Request taxi service</w:t>
       </w:r>
-      <w:bookmarkEnd w:id="52"/>
+      <w:bookmarkEnd w:id="53"/>
     </w:p>
     <w:p>
       <w:pPr>
@@ -17493,7 +17531,7 @@
           <w:lang w:val="en-US"/>
         </w:rPr>
       </w:pPr>
-      <w:bookmarkStart w:id="53" w:name="_Toc434606526"/>
+      <w:bookmarkStart w:id="54" w:name="_Toc434606526"/>
       <w:r>
         <w:rPr>
           <w:lang w:val="en-US"/>
@@ -17537,7 +17575,7 @@
         </w:rPr>
         <w:t>: Request taxi service</w:t>
       </w:r>
-      <w:bookmarkEnd w:id="53"/>
+      <w:bookmarkEnd w:id="54"/>
     </w:p>
     <w:p>
       <w:pPr>
@@ -17551,14 +17589,14 @@
           <w:lang w:val="en-US"/>
         </w:rPr>
       </w:pPr>
-      <w:bookmarkStart w:id="54" w:name="_Toc434606495"/>
+      <w:bookmarkStart w:id="55" w:name="_Toc434606495"/>
       <w:r>
         <w:rPr>
           <w:lang w:val="en-US"/>
         </w:rPr>
         <w:t>Cancel accepted request (by the passenger)</w:t>
       </w:r>
-      <w:bookmarkEnd w:id="54"/>
+      <w:bookmarkEnd w:id="55"/>
     </w:p>
     <w:p>
       <w:pPr>
@@ -17649,7 +17687,7 @@
           <w:lang w:val="en-US"/>
         </w:rPr>
       </w:pPr>
-      <w:bookmarkStart w:id="55" w:name="_Toc434606527"/>
+      <w:bookmarkStart w:id="56" w:name="_Toc434606527"/>
       <w:r>
         <w:rPr>
           <w:lang w:val="en-US"/>
@@ -17693,7 +17731,7 @@
         </w:rPr>
         <w:t>: Request taxi service</w:t>
       </w:r>
-      <w:bookmarkEnd w:id="55"/>
+      <w:bookmarkEnd w:id="56"/>
     </w:p>
     <w:p>
       <w:pPr>
@@ -17707,14 +17745,14 @@
           <w:lang w:val="en-US"/>
         </w:rPr>
       </w:pPr>
-      <w:bookmarkStart w:id="56" w:name="_Toc434606496"/>
+      <w:bookmarkStart w:id="57" w:name="_Toc434606496"/>
       <w:r>
         <w:rPr>
           <w:lang w:val="en-US"/>
         </w:rPr>
         <w:t>Cancel accepted request (by the taxi driver)</w:t>
       </w:r>
-      <w:bookmarkEnd w:id="56"/>
+      <w:bookmarkEnd w:id="57"/>
     </w:p>
     <w:p>
       <w:pPr>
@@ -17785,7 +17823,7 @@
           <w:lang w:val="en-US"/>
         </w:rPr>
       </w:pPr>
-      <w:bookmarkStart w:id="57" w:name="_Toc434606528"/>
+      <w:bookmarkStart w:id="58" w:name="_Toc434606528"/>
       <w:r>
         <w:rPr>
           <w:lang w:val="en-US"/>
@@ -17820,7 +17858,7 @@
         </w:rPr>
         <w:t>: Cancel accepted request (taxi driver) Use Case</w:t>
       </w:r>
-      <w:bookmarkEnd w:id="57"/>
+      <w:bookmarkEnd w:id="58"/>
     </w:p>
     <w:p>
       <w:pPr>
@@ -17835,14 +17873,14 @@
           <w:lang w:val="en-US"/>
         </w:rPr>
       </w:pPr>
-      <w:bookmarkStart w:id="58" w:name="_Toc434606497"/>
+      <w:bookmarkStart w:id="59" w:name="_Toc434606497"/>
       <w:r>
         <w:rPr>
           <w:lang w:val="en-US"/>
         </w:rPr>
         <w:t>Constraints</w:t>
       </w:r>
-      <w:bookmarkEnd w:id="58"/>
+      <w:bookmarkEnd w:id="59"/>
     </w:p>
     <w:p>
       <w:pPr>
@@ -17992,14 +18030,14 @@
           <w:lang w:val="en-US"/>
         </w:rPr>
       </w:pPr>
-      <w:bookmarkStart w:id="59" w:name="_Toc434606498"/>
+      <w:bookmarkStart w:id="60" w:name="_Toc434606498"/>
       <w:r>
         <w:rPr>
           <w:lang w:val="en-US"/>
         </w:rPr>
         <w:t>Class model</w:t>
       </w:r>
-      <w:bookmarkEnd w:id="59"/>
+      <w:bookmarkEnd w:id="60"/>
     </w:p>
     <w:p>
       <w:pPr>
@@ -18296,7 +18334,7 @@
           <w:lang w:val="en-US"/>
         </w:rPr>
       </w:pPr>
-      <w:bookmarkStart w:id="60" w:name="_Toc434606529"/>
+      <w:bookmarkStart w:id="61" w:name="_Toc434606529"/>
       <w:r>
         <w:rPr>
           <w:lang w:val="en-US"/>
@@ -18340,7 +18378,7 @@
         </w:rPr>
         <w:t>: Class diagram</w:t>
       </w:r>
-      <w:bookmarkEnd w:id="60"/>
+      <w:bookmarkEnd w:id="61"/>
     </w:p>
     <w:p>
       <w:pPr>
@@ -18355,7 +18393,7 @@
           <w:lang w:val="en-US"/>
         </w:rPr>
       </w:pPr>
-      <w:bookmarkStart w:id="61" w:name="_Toc434606499"/>
+      <w:bookmarkStart w:id="62" w:name="_Toc434606499"/>
       <w:r>
         <w:rPr>
           <w:lang w:val="en-US"/>
@@ -18363,7 +18401,7 @@
         <w:lastRenderedPageBreak/>
         <w:t>Assumptions and dependencies</w:t>
       </w:r>
-      <w:bookmarkEnd w:id="61"/>
+      <w:bookmarkEnd w:id="62"/>
     </w:p>
     <w:p>
       <w:pPr>
@@ -19173,7 +19211,7 @@
           <w:lang w:val="en-US"/>
         </w:rPr>
       </w:pPr>
-      <w:bookmarkStart w:id="62" w:name="_Toc434606500"/>
+      <w:bookmarkStart w:id="63" w:name="_Toc434606500"/>
       <w:r>
         <w:rPr>
           <w:lang w:val="en-US"/>
@@ -19181,7 +19219,7 @@
         <w:lastRenderedPageBreak/>
         <w:t>Specific requirements</w:t>
       </w:r>
-      <w:bookmarkEnd w:id="62"/>
+      <w:bookmarkEnd w:id="63"/>
     </w:p>
     <w:p>
       <w:pPr>
@@ -19247,7 +19285,7 @@
           <w:lang w:val="en-US"/>
         </w:rPr>
       </w:pPr>
-      <w:bookmarkStart w:id="63" w:name="_Toc434606501"/>
+      <w:bookmarkStart w:id="64" w:name="_Toc434606501"/>
       <w:r>
         <w:rPr>
           <w:lang w:val="en-US"/>
@@ -19260,7 +19298,7 @@
         </w:rPr>
         <w:t>ication or a mobile application</w:t>
       </w:r>
-      <w:bookmarkEnd w:id="63"/>
+      <w:bookmarkEnd w:id="64"/>
     </w:p>
     <w:p>
       <w:pPr>
@@ -19724,7 +19762,7 @@
           <w:lang w:val="en-US"/>
         </w:rPr>
       </w:pPr>
-      <w:bookmarkStart w:id="64" w:name="_Toc434606502"/>
+      <w:bookmarkStart w:id="65" w:name="_Toc434606502"/>
       <w:r>
         <w:rPr>
           <w:rFonts w:cs="Cambria"/>
@@ -19744,7 +19782,7 @@
         </w:rPr>
         <w:t>ailability</w:t>
       </w:r>
-      <w:bookmarkEnd w:id="64"/>
+      <w:bookmarkEnd w:id="65"/>
     </w:p>
     <w:p>
       <w:pPr>
@@ -19971,7 +20009,7 @@
           <w:lang w:val="en-US"/>
         </w:rPr>
       </w:pPr>
-      <w:bookmarkStart w:id="65" w:name="_Toc434606503"/>
+      <w:bookmarkStart w:id="66" w:name="_Toc434606503"/>
       <w:r>
         <w:rPr>
           <w:rFonts w:cs="Cambria"/>
@@ -19991,7 +20029,7 @@
         </w:rPr>
         <w:t>ly through a mobile application</w:t>
       </w:r>
-      <w:bookmarkEnd w:id="65"/>
+      <w:bookmarkEnd w:id="66"/>
     </w:p>
     <w:p>
       <w:pPr>
@@ -20320,8 +20358,6 @@
         </w:rPr>
         <w:t>R11: When a passenger cancels a sharing request, the system must inform it to the passengers</w:t>
       </w:r>
-      <w:bookmarkStart w:id="66" w:name="_GoBack"/>
-      <w:bookmarkEnd w:id="66"/>
     </w:p>
     <w:p>
       <w:pPr>
@@ -22663,7 +22699,7 @@
       </w:r>
     </w:p>
   </w:comment>
-  <w:comment w:id="42" w:author="Daniel Felipe Vacca Manrique" w:date="2015-11-24T22:09:00Z" w:initials="DFVM">
+  <w:comment w:id="43" w:author="Daniel Felipe Vacca Manrique" w:date="2015-11-24T22:09:00Z" w:initials="DFVM">
     <w:p>
       <w:pPr>
         <w:pStyle w:val="Textocomentario"/>
@@ -22685,7 +22721,7 @@
       </w:r>
     </w:p>
   </w:comment>
-  <w:comment w:id="46" w:author="Daniel Felipe Vacca Manrique" w:date="2015-11-23T15:36:00Z" w:initials="DFVM">
+  <w:comment w:id="47" w:author="Daniel Felipe Vacca Manrique" w:date="2015-11-23T15:36:00Z" w:initials="DFVM">
     <w:p>
       <w:pPr>
         <w:pStyle w:val="Textocomentario"/>
@@ -29016,17 +29052,17 @@
     </dgm:pt>
   </dgm:ptLst>
   <dgm:cxnLst>
+    <dgm:cxn modelId="{CC5C2049-FD7E-42E4-9FB0-885F807B46A2}" type="presOf" srcId="{4A1C8C10-C649-454C-BF55-2D2EBE0E78EF}" destId="{16C30DC3-1270-453B-9B86-9529CDAE9A2D}" srcOrd="0" destOrd="0" presId="urn:microsoft.com/office/officeart/2005/8/layout/venn1"/>
+    <dgm:cxn modelId="{01E9F8BF-459C-47DD-A529-1803518C693A}" srcId="{8BAFCD23-418A-480B-95B9-618FE6B5437A}" destId="{DE77048F-07D3-4439-9D82-7C745C0661E4}" srcOrd="0" destOrd="0" parTransId="{1B6BEE7F-E973-4028-8681-12A95150232B}" sibTransId="{374474E1-1BFF-4F75-8FFC-E14056020E6C}"/>
+    <dgm:cxn modelId="{38312D80-63C0-4BC8-9D28-AEA3B8494856}" type="presOf" srcId="{DE77048F-07D3-4439-9D82-7C745C0661E4}" destId="{9B87ACB7-44C3-4844-B1BF-5AA1D4C662D0}" srcOrd="0" destOrd="0" presId="urn:microsoft.com/office/officeart/2005/8/layout/venn1"/>
+    <dgm:cxn modelId="{B3854787-89B6-4561-8F02-71087A208F0E}" type="presOf" srcId="{DE77048F-07D3-4439-9D82-7C745C0661E4}" destId="{4F616693-1693-42B2-88D2-C7FBE79A0FF4}" srcOrd="1" destOrd="0" presId="urn:microsoft.com/office/officeart/2005/8/layout/venn1"/>
+    <dgm:cxn modelId="{9F9DEC09-41C1-4F90-ABF4-07EF6DF66066}" type="presOf" srcId="{8BAFCD23-418A-480B-95B9-618FE6B5437A}" destId="{B0433219-C3F1-48C9-AA32-F835AC8473EC}" srcOrd="0" destOrd="0" presId="urn:microsoft.com/office/officeart/2005/8/layout/venn1"/>
     <dgm:cxn modelId="{78F8CFE6-2E08-466B-BDC4-5C95189E8CB1}" srcId="{8BAFCD23-418A-480B-95B9-618FE6B5437A}" destId="{4A1C8C10-C649-454C-BF55-2D2EBE0E78EF}" srcOrd="1" destOrd="0" parTransId="{4AC23E88-A859-4293-809C-4B990CB688A0}" sibTransId="{1FDD0A34-5750-4B02-AA24-495506752225}"/>
-    <dgm:cxn modelId="{D8FF0616-D4A7-4E71-949F-9802102AA6AA}" type="presOf" srcId="{DE77048F-07D3-4439-9D82-7C745C0661E4}" destId="{9B87ACB7-44C3-4844-B1BF-5AA1D4C662D0}" srcOrd="0" destOrd="0" presId="urn:microsoft.com/office/officeart/2005/8/layout/venn1"/>
-    <dgm:cxn modelId="{0C7F2A09-062A-48DE-A54A-D279781339FF}" type="presOf" srcId="{DE77048F-07D3-4439-9D82-7C745C0661E4}" destId="{4F616693-1693-42B2-88D2-C7FBE79A0FF4}" srcOrd="1" destOrd="0" presId="urn:microsoft.com/office/officeart/2005/8/layout/venn1"/>
-    <dgm:cxn modelId="{7CD7652E-305E-40FD-8949-CD9347656929}" type="presOf" srcId="{8BAFCD23-418A-480B-95B9-618FE6B5437A}" destId="{B0433219-C3F1-48C9-AA32-F835AC8473EC}" srcOrd="0" destOrd="0" presId="urn:microsoft.com/office/officeart/2005/8/layout/venn1"/>
-    <dgm:cxn modelId="{DEB96A64-3432-425C-BCAA-81687316113B}" type="presOf" srcId="{4A1C8C10-C649-454C-BF55-2D2EBE0E78EF}" destId="{16C30DC3-1270-453B-9B86-9529CDAE9A2D}" srcOrd="0" destOrd="0" presId="urn:microsoft.com/office/officeart/2005/8/layout/venn1"/>
-    <dgm:cxn modelId="{D0A205BB-E6B2-4D62-8AA1-66C1A5FA1ED2}" type="presOf" srcId="{4A1C8C10-C649-454C-BF55-2D2EBE0E78EF}" destId="{9390A3E6-607E-4E48-B5BA-BDE64F9000E7}" srcOrd="1" destOrd="0" presId="urn:microsoft.com/office/officeart/2005/8/layout/venn1"/>
-    <dgm:cxn modelId="{01E9F8BF-459C-47DD-A529-1803518C693A}" srcId="{8BAFCD23-418A-480B-95B9-618FE6B5437A}" destId="{DE77048F-07D3-4439-9D82-7C745C0661E4}" srcOrd="0" destOrd="0" parTransId="{1B6BEE7F-E973-4028-8681-12A95150232B}" sibTransId="{374474E1-1BFF-4F75-8FFC-E14056020E6C}"/>
-    <dgm:cxn modelId="{DC9033A6-1316-44DC-B3AD-91BD46E02443}" type="presParOf" srcId="{B0433219-C3F1-48C9-AA32-F835AC8473EC}" destId="{9B87ACB7-44C3-4844-B1BF-5AA1D4C662D0}" srcOrd="0" destOrd="0" presId="urn:microsoft.com/office/officeart/2005/8/layout/venn1"/>
-    <dgm:cxn modelId="{2F8B7EDD-01D6-44E4-B4A3-A601691FB969}" type="presParOf" srcId="{B0433219-C3F1-48C9-AA32-F835AC8473EC}" destId="{4F616693-1693-42B2-88D2-C7FBE79A0FF4}" srcOrd="1" destOrd="0" presId="urn:microsoft.com/office/officeart/2005/8/layout/venn1"/>
-    <dgm:cxn modelId="{B0FC6A74-780C-43CD-ABCD-738C2FDA4F0B}" type="presParOf" srcId="{B0433219-C3F1-48C9-AA32-F835AC8473EC}" destId="{16C30DC3-1270-453B-9B86-9529CDAE9A2D}" srcOrd="2" destOrd="0" presId="urn:microsoft.com/office/officeart/2005/8/layout/venn1"/>
-    <dgm:cxn modelId="{9658F59D-F89C-4053-A235-F22AB3E1036E}" type="presParOf" srcId="{B0433219-C3F1-48C9-AA32-F835AC8473EC}" destId="{9390A3E6-607E-4E48-B5BA-BDE64F9000E7}" srcOrd="3" destOrd="0" presId="urn:microsoft.com/office/officeart/2005/8/layout/venn1"/>
+    <dgm:cxn modelId="{D8B5FB3F-3F27-45DF-BE52-425ADE99E6EA}" type="presOf" srcId="{4A1C8C10-C649-454C-BF55-2D2EBE0E78EF}" destId="{9390A3E6-607E-4E48-B5BA-BDE64F9000E7}" srcOrd="1" destOrd="0" presId="urn:microsoft.com/office/officeart/2005/8/layout/venn1"/>
+    <dgm:cxn modelId="{3C24F4C2-DE60-4C51-A66B-FACA12ECE793}" type="presParOf" srcId="{B0433219-C3F1-48C9-AA32-F835AC8473EC}" destId="{9B87ACB7-44C3-4844-B1BF-5AA1D4C662D0}" srcOrd="0" destOrd="0" presId="urn:microsoft.com/office/officeart/2005/8/layout/venn1"/>
+    <dgm:cxn modelId="{21603DC0-23C6-4363-BF71-635169EA20FE}" type="presParOf" srcId="{B0433219-C3F1-48C9-AA32-F835AC8473EC}" destId="{4F616693-1693-42B2-88D2-C7FBE79A0FF4}" srcOrd="1" destOrd="0" presId="urn:microsoft.com/office/officeart/2005/8/layout/venn1"/>
+    <dgm:cxn modelId="{579B95D5-D98C-4DA1-9E57-321DA096080D}" type="presParOf" srcId="{B0433219-C3F1-48C9-AA32-F835AC8473EC}" destId="{16C30DC3-1270-453B-9B86-9529CDAE9A2D}" srcOrd="2" destOrd="0" presId="urn:microsoft.com/office/officeart/2005/8/layout/venn1"/>
+    <dgm:cxn modelId="{6505E564-BB34-46D7-A38E-D626C1EB84A9}" type="presParOf" srcId="{B0433219-C3F1-48C9-AA32-F835AC8473EC}" destId="{9390A3E6-607E-4E48-B5BA-BDE64F9000E7}" srcOrd="3" destOrd="0" presId="urn:microsoft.com/office/officeart/2005/8/layout/venn1"/>
   </dgm:cxnLst>
   <dgm:bg/>
   <dgm:whole/>
@@ -31400,7 +31436,7 @@
 </file>
 
 <file path=customXml/itemProps2.xml><?xml version="1.0" encoding="utf-8"?>
-<ds:datastoreItem xmlns:ds="http://schemas.openxmlformats.org/officeDocument/2006/customXml" ds:itemID="{86F7F56B-F625-4A4A-A53C-F6587952DE81}">
+<ds:datastoreItem xmlns:ds="http://schemas.openxmlformats.org/officeDocument/2006/customXml" ds:itemID="{D78FFBBD-11B1-42DB-93C4-37DBFB783105}">
   <ds:schemaRefs>
     <ds:schemaRef ds:uri="http://schemas.openxmlformats.org/officeDocument/2006/bibliography"/>
   </ds:schemaRefs>

</xml_diff>

<commit_message>
Updates ont the DD
</commit_message>
<xml_diff>
--- a/RASD/RASD 0.5.docx
+++ b/RASD/RASD 0.5.docx
@@ -2,23 +2,6 @@
 <file path=word/document.xml><?xml version="1.0" encoding="utf-8"?>
 <w:document xmlns:wpc="http://schemas.microsoft.com/office/word/2010/wordprocessingCanvas" xmlns:mc="http://schemas.openxmlformats.org/markup-compatibility/2006" xmlns:o="urn:schemas-microsoft-com:office:office" xmlns:r="http://schemas.openxmlformats.org/officeDocument/2006/relationships" xmlns:m="http://schemas.openxmlformats.org/officeDocument/2006/math" xmlns:v="urn:schemas-microsoft-com:vml" xmlns:wp14="http://schemas.microsoft.com/office/word/2010/wordprocessingDrawing" xmlns:wp="http://schemas.openxmlformats.org/drawingml/2006/wordprocessingDrawing" xmlns:w10="urn:schemas-microsoft-com:office:word" xmlns:w="http://schemas.openxmlformats.org/wordprocessingml/2006/main" xmlns:w14="http://schemas.microsoft.com/office/word/2010/wordml" xmlns:w15="http://schemas.microsoft.com/office/word/2012/wordml" xmlns:wpg="http://schemas.microsoft.com/office/word/2010/wordprocessingGroup" xmlns:wpi="http://schemas.microsoft.com/office/word/2010/wordprocessingInk" xmlns:wne="http://schemas.microsoft.com/office/word/2006/wordml" xmlns:wps="http://schemas.microsoft.com/office/word/2010/wordprocessingShape" mc:Ignorable="w14 w15 wp14">
   <w:body>
-    <w:p>
-      <w:pPr>
-        <w:suppressAutoHyphens w:val="0"/>
-        <w:autoSpaceDE w:val="0"/>
-        <w:autoSpaceDN w:val="0"/>
-        <w:adjustRightInd w:val="0"/>
-        <w:spacing w:line="276" w:lineRule="auto"/>
-        <w:jc w:val="center"/>
-        <w:rPr>
-          <w:rFonts w:ascii="SFRM1728" w:hAnsi="SFRM1728" w:cs="SFRM1728"/>
-          <w:color w:val="auto"/>
-          <w:sz w:val="34"/>
-          <w:szCs w:val="34"/>
-          <w:lang w:val="en-US"/>
-        </w:rPr>
-      </w:pPr>
-    </w:p>
     <w:p>
       <w:pPr>
         <w:suppressAutoHyphens w:val="0"/>
@@ -444,7 +427,6 @@
           <w:szCs w:val="24"/>
           <w:lang w:val="en-US"/>
         </w:rPr>
-        <w:lastRenderedPageBreak/>
         <w:t>November 6</w:t>
       </w:r>
       <w:r>
@@ -477,29 +459,6 @@
           <w:lang w:val="en-US"/>
         </w:rPr>
         <w:t>2015</w:t>
-      </w:r>
-    </w:p>
-    <w:p>
-      <w:pPr>
-        <w:suppressAutoHyphens w:val="0"/>
-        <w:spacing w:line="276" w:lineRule="auto"/>
-        <w:rPr>
-          <w:rFonts w:ascii="SFRM1200" w:hAnsi="SFRM1200" w:cs="SFRM1200"/>
-          <w:color w:val="auto"/>
-          <w:sz w:val="24"/>
-          <w:szCs w:val="24"/>
-          <w:lang w:val="en-US"/>
-        </w:rPr>
-      </w:pPr>
-      <w:r>
-        <w:rPr>
-          <w:rFonts w:ascii="SFRM1200" w:hAnsi="SFRM1200" w:cs="SFRM1200"/>
-          <w:color w:val="auto"/>
-          <w:sz w:val="24"/>
-          <w:szCs w:val="24"/>
-          <w:lang w:val="en-US"/>
-        </w:rPr>
-        <w:br w:type="page"/>
       </w:r>
     </w:p>
     <w:sdt>
@@ -11063,8 +11022,6 @@
             </w:r>
           </w:p>
         </w:tc>
-        <w:bookmarkStart w:id="17" w:name="_GoBack"/>
-        <w:bookmarkEnd w:id="17"/>
       </w:tr>
       <w:tr>
         <w:trPr>
@@ -11176,7 +11133,7 @@
           <w:lang w:val="en-US"/>
         </w:rPr>
       </w:pPr>
-      <w:bookmarkStart w:id="18" w:name="_Toc434606518"/>
+      <w:bookmarkStart w:id="17" w:name="_Toc434606518"/>
       <w:r>
         <w:rPr>
           <w:lang w:val="en-US"/>
@@ -11220,7 +11177,7 @@
         </w:rPr>
         <w:t>: External system interfaces</w:t>
       </w:r>
-      <w:bookmarkEnd w:id="18"/>
+      <w:bookmarkEnd w:id="17"/>
     </w:p>
     <w:p>
       <w:pPr>
@@ -11234,7 +11191,7 @@
           <w:lang w:val="en-US"/>
         </w:rPr>
       </w:pPr>
-      <w:bookmarkStart w:id="19" w:name="_Toc434606469"/>
+      <w:bookmarkStart w:id="18" w:name="_Toc434606469"/>
       <w:r>
         <w:rPr>
           <w:lang w:val="en-US"/>
@@ -11242,7 +11199,7 @@
         <w:lastRenderedPageBreak/>
         <w:t>User interfaces</w:t>
       </w:r>
-      <w:bookmarkEnd w:id="19"/>
+      <w:bookmarkEnd w:id="18"/>
     </w:p>
     <w:p>
       <w:pPr>
@@ -12499,14 +12456,14 @@
           <w:lang w:val="en-US"/>
         </w:rPr>
       </w:pPr>
-      <w:bookmarkStart w:id="20" w:name="_Toc434606470"/>
+      <w:bookmarkStart w:id="19" w:name="_Toc434606470"/>
       <w:r>
         <w:rPr>
           <w:lang w:val="en-US"/>
         </w:rPr>
         <w:t>Operations</w:t>
       </w:r>
-      <w:bookmarkEnd w:id="20"/>
+      <w:bookmarkEnd w:id="19"/>
     </w:p>
     <w:p>
       <w:pPr>
@@ -12543,14 +12500,14 @@
           <w:lang w:val="en-US"/>
         </w:rPr>
       </w:pPr>
-      <w:bookmarkStart w:id="21" w:name="_Toc434606471"/>
+      <w:bookmarkStart w:id="20" w:name="_Toc434606471"/>
       <w:r>
         <w:rPr>
           <w:lang w:val="en-US"/>
         </w:rPr>
         <w:t>Product functions – Goals</w:t>
       </w:r>
-      <w:bookmarkEnd w:id="21"/>
+      <w:bookmarkEnd w:id="20"/>
     </w:p>
     <w:p>
       <w:pPr>
@@ -12618,16 +12575,16 @@
           <w:lang w:val="en-US"/>
         </w:rPr>
       </w:pPr>
-      <w:bookmarkStart w:id="22" w:name="__DdeLink__211_376107633"/>
-      <w:bookmarkStart w:id="23" w:name="_Toc434606472"/>
+      <w:bookmarkStart w:id="21" w:name="__DdeLink__211_376107633"/>
+      <w:bookmarkStart w:id="22" w:name="_Toc434606472"/>
       <w:r>
         <w:rPr>
           <w:lang w:val="en-US"/>
         </w:rPr>
         <w:t>G1: Passenger can request a taxi either through a web application or a mobile application</w:t>
       </w:r>
+      <w:bookmarkEnd w:id="21"/>
       <w:bookmarkEnd w:id="22"/>
-      <w:bookmarkEnd w:id="23"/>
     </w:p>
     <w:p>
       <w:pPr>
@@ -12829,7 +12786,7 @@
           <w:lang w:val="en-US"/>
         </w:rPr>
       </w:pPr>
-      <w:bookmarkStart w:id="24" w:name="_Toc434606473"/>
+      <w:bookmarkStart w:id="23" w:name="_Toc434606473"/>
       <w:r>
         <w:rPr>
           <w:rFonts w:cs="Cambria"/>
@@ -12849,7 +12806,7 @@
         </w:rPr>
         <w:t>stem about his/her availability</w:t>
       </w:r>
-      <w:bookmarkEnd w:id="24"/>
+      <w:bookmarkEnd w:id="23"/>
     </w:p>
     <w:p>
       <w:pPr>
@@ -12910,7 +12867,7 @@
           <w:lang w:val="en-US"/>
         </w:rPr>
       </w:pPr>
-      <w:bookmarkStart w:id="25" w:name="_Toc434606474"/>
+      <w:bookmarkStart w:id="24" w:name="_Toc434606474"/>
       <w:r>
         <w:rPr>
           <w:rFonts w:cs="Cambria"/>
@@ -12931,7 +12888,7 @@
         </w:rPr>
         <w:t>ly through a mobile application</w:t>
       </w:r>
-      <w:bookmarkEnd w:id="25"/>
+      <w:bookmarkEnd w:id="24"/>
     </w:p>
     <w:p>
       <w:pPr>
@@ -13092,7 +13049,7 @@
           <w:lang w:val="en-US"/>
         </w:rPr>
       </w:pPr>
-      <w:bookmarkStart w:id="26" w:name="_Toc434606475"/>
+      <w:bookmarkStart w:id="25" w:name="_Toc434606475"/>
       <w:r>
         <w:rPr>
           <w:rFonts w:cs="Cambria"/>
@@ -13113,7 +13070,7 @@
         </w:rPr>
         <w:t>managed</w:t>
       </w:r>
-      <w:bookmarkEnd w:id="26"/>
+      <w:bookmarkEnd w:id="25"/>
     </w:p>
     <w:p>
       <w:pPr>
@@ -13351,7 +13308,7 @@
           <w:lang w:val="en-US"/>
         </w:rPr>
       </w:pPr>
-      <w:bookmarkStart w:id="27" w:name="_Toc434606476"/>
+      <w:bookmarkStart w:id="26" w:name="_Toc434606476"/>
       <w:r>
         <w:rPr>
           <w:lang w:val="en-US"/>
@@ -13364,7 +13321,7 @@
         </w:rPr>
         <w:t>an enable a taxi sharing option</w:t>
       </w:r>
-      <w:bookmarkEnd w:id="27"/>
+      <w:bookmarkEnd w:id="26"/>
     </w:p>
     <w:p>
       <w:pPr>
@@ -13401,14 +13358,14 @@
           <w:lang w:val="en-US"/>
         </w:rPr>
       </w:pPr>
-      <w:bookmarkStart w:id="28" w:name="_Toc434606477"/>
+      <w:bookmarkStart w:id="27" w:name="_Toc434606477"/>
       <w:r>
         <w:rPr>
           <w:lang w:val="en-US"/>
         </w:rPr>
         <w:t>G6: Passengers can reserve taxi service in advance</w:t>
       </w:r>
-      <w:bookmarkEnd w:id="28"/>
+      <w:bookmarkEnd w:id="27"/>
     </w:p>
     <w:p>
       <w:pPr>
@@ -13439,14 +13396,14 @@
           <w:lang w:val="en-US"/>
         </w:rPr>
       </w:pPr>
-      <w:bookmarkStart w:id="29" w:name="_Toc434606478"/>
+      <w:bookmarkStart w:id="28" w:name="_Toc434606478"/>
       <w:r>
         <w:rPr>
           <w:lang w:val="en-US"/>
         </w:rPr>
         <w:t>Stakeholders, users and actors</w:t>
       </w:r>
-      <w:bookmarkEnd w:id="29"/>
+      <w:bookmarkEnd w:id="28"/>
     </w:p>
     <w:p>
       <w:pPr>
@@ -13531,7 +13488,9 @@
           <w:lang w:val="en-US"/>
         </w:rPr>
       </w:pPr>
-      <w:bookmarkStart w:id="30" w:name="_Toc434606479"/>
+      <w:bookmarkStart w:id="29" w:name="_Toc434606479"/>
+      <w:bookmarkStart w:id="30" w:name="_GoBack"/>
+      <w:bookmarkEnd w:id="30"/>
       <w:r>
         <w:rPr>
           <w:lang w:val="en-US"/>
@@ -13539,7 +13498,7 @@
         <w:lastRenderedPageBreak/>
         <w:t>Stakeholders</w:t>
       </w:r>
-      <w:bookmarkEnd w:id="30"/>
+      <w:bookmarkEnd w:id="29"/>
     </w:p>
     <w:p>
       <w:pPr>
@@ -15813,7 +15772,6 @@
         </w:rPr>
       </w:pPr>
       <w:bookmarkStart w:id="42" w:name="_Toc434606488"/>
-      <w:commentRangeStart w:id="43"/>
       <w:r>
         <w:rPr>
           <w:lang w:val="en-US"/>
@@ -15821,15 +15779,6 @@
         <w:t>Create account (passenger)</w:t>
       </w:r>
       <w:bookmarkEnd w:id="42"/>
-      <w:commentRangeEnd w:id="43"/>
-      <w:r>
-        <w:rPr>
-          <w:rStyle w:val="Refdecomentario"/>
-          <w:rFonts w:ascii="Calibri" w:eastAsia="Droid Sans Fallback" w:hAnsi="Calibri" w:cs="Calibri"/>
-          <w:color w:val="00000A"/>
-        </w:rPr>
-        <w:commentReference w:id="43"/>
-      </w:r>
     </w:p>
     <w:p>
       <w:pPr>
@@ -15940,14 +15889,14 @@
           <w:lang w:val="en-US"/>
         </w:rPr>
       </w:pPr>
-      <w:bookmarkStart w:id="44" w:name="_Toc434606489"/>
+      <w:bookmarkStart w:id="43" w:name="_Toc434606489"/>
       <w:r>
         <w:rPr>
           <w:lang w:val="en-US"/>
         </w:rPr>
         <w:t>Authenticate (passenger)</w:t>
       </w:r>
-      <w:bookmarkEnd w:id="44"/>
+      <w:bookmarkEnd w:id="43"/>
     </w:p>
     <w:p>
       <w:pPr>
@@ -16014,7 +15963,7 @@
           <w:lang w:val="en-US"/>
         </w:rPr>
       </w:pPr>
-      <w:bookmarkStart w:id="45" w:name="_Toc434606490"/>
+      <w:bookmarkStart w:id="44" w:name="_Toc434606490"/>
       <w:r>
         <w:rPr>
           <w:lang w:val="en-US"/>
@@ -16022,7 +15971,7 @@
         <w:lastRenderedPageBreak/>
         <w:t>Edit account (passenger)</w:t>
       </w:r>
-      <w:bookmarkEnd w:id="45"/>
+      <w:bookmarkEnd w:id="44"/>
     </w:p>
     <w:p>
       <w:pPr>
@@ -16114,42 +16063,20 @@
           <w:lang w:val="en-US"/>
         </w:rPr>
       </w:pPr>
-      <w:bookmarkStart w:id="46" w:name="_Toc434606491"/>
-      <w:r>
-        <w:rPr>
-          <w:lang w:val="en-US"/>
-        </w:rPr>
-        <w:t xml:space="preserve">Create </w:t>
-      </w:r>
-      <w:commentRangeStart w:id="47"/>
-      <w:r>
-        <w:rPr>
-          <w:lang w:val="en-US"/>
-        </w:rPr>
-        <w:t>account</w:t>
-      </w:r>
-      <w:r>
-        <w:rPr>
-          <w:lang w:val="en-US"/>
-        </w:rPr>
-        <w:t xml:space="preserve"> </w:t>
-      </w:r>
-      <w:commentRangeEnd w:id="47"/>
-      <w:r>
-        <w:rPr>
-          <w:rStyle w:val="Refdecomentario"/>
-          <w:rFonts w:ascii="Calibri" w:eastAsia="Droid Sans Fallback" w:hAnsi="Calibri" w:cs="Calibri"/>
-          <w:color w:val="00000A"/>
-        </w:rPr>
-        <w:commentReference w:id="47"/>
-      </w:r>
-      <w:r>
-        <w:rPr>
-          <w:lang w:val="en-US"/>
-        </w:rPr>
-        <w:t>(taxi driver)</w:t>
-      </w:r>
-      <w:bookmarkEnd w:id="46"/>
+      <w:bookmarkStart w:id="45" w:name="_Toc434606491"/>
+      <w:r>
+        <w:rPr>
+          <w:lang w:val="en-US"/>
+        </w:rPr>
+        <w:t>Create account</w:t>
+      </w:r>
+      <w:r>
+        <w:rPr>
+          <w:lang w:val="en-US"/>
+        </w:rPr>
+        <w:t xml:space="preserve"> (taxi driver)</w:t>
+      </w:r>
+      <w:bookmarkEnd w:id="45"/>
     </w:p>
     <w:p>
       <w:pPr>
@@ -16301,7 +16228,7 @@
           <w:lang w:val="en-US"/>
         </w:rPr>
       </w:pPr>
-      <w:bookmarkStart w:id="48" w:name="_Toc434606523"/>
+      <w:bookmarkStart w:id="46" w:name="_Toc434606523"/>
       <w:r>
         <w:rPr>
           <w:lang w:val="en-US"/>
@@ -16336,7 +16263,7 @@
         </w:rPr>
         <w:t>: Create Account Use Case</w:t>
       </w:r>
-      <w:bookmarkEnd w:id="48"/>
+      <w:bookmarkEnd w:id="46"/>
     </w:p>
     <w:p>
       <w:pPr>
@@ -16350,7 +16277,7 @@
           <w:lang w:val="en-US"/>
         </w:rPr>
       </w:pPr>
-      <w:bookmarkStart w:id="49" w:name="_Toc434606492"/>
+      <w:bookmarkStart w:id="47" w:name="_Toc434606492"/>
       <w:r>
         <w:rPr>
           <w:lang w:val="en-US"/>
@@ -16358,7 +16285,7 @@
         <w:lastRenderedPageBreak/>
         <w:t>Authenticate (taxi driver)</w:t>
       </w:r>
-      <w:bookmarkEnd w:id="49"/>
+      <w:bookmarkEnd w:id="47"/>
     </w:p>
     <w:p>
       <w:pPr>
@@ -16445,7 +16372,7 @@
           <w:lang w:val="en-US"/>
         </w:rPr>
       </w:pPr>
-      <w:bookmarkStart w:id="50" w:name="_Toc434606524"/>
+      <w:bookmarkStart w:id="48" w:name="_Toc434606524"/>
       <w:r>
         <w:t xml:space="preserve">Figure </w:t>
       </w:r>
@@ -16460,7 +16387,7 @@
       <w:r>
         <w:t>: Authenticate Use Case</w:t>
       </w:r>
-      <w:bookmarkEnd w:id="50"/>
+      <w:bookmarkEnd w:id="48"/>
     </w:p>
     <w:p>
       <w:pPr>
@@ -16474,7 +16401,7 @@
           <w:lang w:val="en-US"/>
         </w:rPr>
       </w:pPr>
-      <w:bookmarkStart w:id="51" w:name="_Toc434606493"/>
+      <w:bookmarkStart w:id="49" w:name="_Toc434606493"/>
       <w:r>
         <w:rPr>
           <w:lang w:val="en-US"/>
@@ -16493,7 +16420,7 @@
         </w:rPr>
         <w:t>)</w:t>
       </w:r>
-      <w:bookmarkEnd w:id="51"/>
+      <w:bookmarkEnd w:id="49"/>
     </w:p>
     <w:p>
       <w:pPr>
@@ -16601,7 +16528,7 @@
           <w:lang w:val="en-US"/>
         </w:rPr>
       </w:pPr>
-      <w:bookmarkStart w:id="52" w:name="_Toc434606525"/>
+      <w:bookmarkStart w:id="50" w:name="_Toc434606525"/>
       <w:r>
         <w:rPr>
           <w:lang w:val="en-US"/>
@@ -16636,7 +16563,7 @@
         </w:rPr>
         <w:t>: Edit Account Use Case</w:t>
       </w:r>
-      <w:bookmarkEnd w:id="52"/>
+      <w:bookmarkEnd w:id="50"/>
     </w:p>
     <w:p>
       <w:pPr>
@@ -16658,14 +16585,14 @@
           <w:lang w:val="en-US"/>
         </w:rPr>
       </w:pPr>
-      <w:bookmarkStart w:id="53" w:name="_Toc434606494"/>
+      <w:bookmarkStart w:id="51" w:name="_Toc434606494"/>
       <w:r>
         <w:rPr>
           <w:lang w:val="en-US"/>
         </w:rPr>
         <w:t>Request taxi service</w:t>
       </w:r>
-      <w:bookmarkEnd w:id="53"/>
+      <w:bookmarkEnd w:id="51"/>
     </w:p>
     <w:p>
       <w:pPr>
@@ -17531,7 +17458,7 @@
           <w:lang w:val="en-US"/>
         </w:rPr>
       </w:pPr>
-      <w:bookmarkStart w:id="54" w:name="_Toc434606526"/>
+      <w:bookmarkStart w:id="52" w:name="_Toc434606526"/>
       <w:r>
         <w:rPr>
           <w:lang w:val="en-US"/>
@@ -17575,7 +17502,7 @@
         </w:rPr>
         <w:t>: Request taxi service</w:t>
       </w:r>
-      <w:bookmarkEnd w:id="54"/>
+      <w:bookmarkEnd w:id="52"/>
     </w:p>
     <w:p>
       <w:pPr>
@@ -17589,14 +17516,14 @@
           <w:lang w:val="en-US"/>
         </w:rPr>
       </w:pPr>
-      <w:bookmarkStart w:id="55" w:name="_Toc434606495"/>
+      <w:bookmarkStart w:id="53" w:name="_Toc434606495"/>
       <w:r>
         <w:rPr>
           <w:lang w:val="en-US"/>
         </w:rPr>
         <w:t>Cancel accepted request (by the passenger)</w:t>
       </w:r>
-      <w:bookmarkEnd w:id="55"/>
+      <w:bookmarkEnd w:id="53"/>
     </w:p>
     <w:p>
       <w:pPr>
@@ -17687,7 +17614,7 @@
           <w:lang w:val="en-US"/>
         </w:rPr>
       </w:pPr>
-      <w:bookmarkStart w:id="56" w:name="_Toc434606527"/>
+      <w:bookmarkStart w:id="54" w:name="_Toc434606527"/>
       <w:r>
         <w:rPr>
           <w:lang w:val="en-US"/>
@@ -17731,7 +17658,7 @@
         </w:rPr>
         <w:t>: Request taxi service</w:t>
       </w:r>
-      <w:bookmarkEnd w:id="56"/>
+      <w:bookmarkEnd w:id="54"/>
     </w:p>
     <w:p>
       <w:pPr>
@@ -17745,14 +17672,14 @@
           <w:lang w:val="en-US"/>
         </w:rPr>
       </w:pPr>
-      <w:bookmarkStart w:id="57" w:name="_Toc434606496"/>
+      <w:bookmarkStart w:id="55" w:name="_Toc434606496"/>
       <w:r>
         <w:rPr>
           <w:lang w:val="en-US"/>
         </w:rPr>
         <w:t>Cancel accepted request (by the taxi driver)</w:t>
       </w:r>
-      <w:bookmarkEnd w:id="57"/>
+      <w:bookmarkEnd w:id="55"/>
     </w:p>
     <w:p>
       <w:pPr>
@@ -17823,7 +17750,7 @@
           <w:lang w:val="en-US"/>
         </w:rPr>
       </w:pPr>
-      <w:bookmarkStart w:id="58" w:name="_Toc434606528"/>
+      <w:bookmarkStart w:id="56" w:name="_Toc434606528"/>
       <w:r>
         <w:rPr>
           <w:lang w:val="en-US"/>
@@ -17858,7 +17785,7 @@
         </w:rPr>
         <w:t>: Cancel accepted request (taxi driver) Use Case</w:t>
       </w:r>
-      <w:bookmarkEnd w:id="58"/>
+      <w:bookmarkEnd w:id="56"/>
     </w:p>
     <w:p>
       <w:pPr>
@@ -17873,14 +17800,14 @@
           <w:lang w:val="en-US"/>
         </w:rPr>
       </w:pPr>
-      <w:bookmarkStart w:id="59" w:name="_Toc434606497"/>
+      <w:bookmarkStart w:id="57" w:name="_Toc434606497"/>
       <w:r>
         <w:rPr>
           <w:lang w:val="en-US"/>
         </w:rPr>
         <w:t>Constraints</w:t>
       </w:r>
-      <w:bookmarkEnd w:id="59"/>
+      <w:bookmarkEnd w:id="57"/>
     </w:p>
     <w:p>
       <w:pPr>
@@ -18030,14 +17957,14 @@
           <w:lang w:val="en-US"/>
         </w:rPr>
       </w:pPr>
-      <w:bookmarkStart w:id="60" w:name="_Toc434606498"/>
+      <w:bookmarkStart w:id="58" w:name="_Toc434606498"/>
       <w:r>
         <w:rPr>
           <w:lang w:val="en-US"/>
         </w:rPr>
         <w:t>Class model</w:t>
       </w:r>
-      <w:bookmarkEnd w:id="60"/>
+      <w:bookmarkEnd w:id="58"/>
     </w:p>
     <w:p>
       <w:pPr>
@@ -18334,7 +18261,7 @@
           <w:lang w:val="en-US"/>
         </w:rPr>
       </w:pPr>
-      <w:bookmarkStart w:id="61" w:name="_Toc434606529"/>
+      <w:bookmarkStart w:id="59" w:name="_Toc434606529"/>
       <w:r>
         <w:rPr>
           <w:lang w:val="en-US"/>
@@ -18378,7 +18305,7 @@
         </w:rPr>
         <w:t>: Class diagram</w:t>
       </w:r>
-      <w:bookmarkEnd w:id="61"/>
+      <w:bookmarkEnd w:id="59"/>
     </w:p>
     <w:p>
       <w:pPr>
@@ -18393,7 +18320,7 @@
           <w:lang w:val="en-US"/>
         </w:rPr>
       </w:pPr>
-      <w:bookmarkStart w:id="62" w:name="_Toc434606499"/>
+      <w:bookmarkStart w:id="60" w:name="_Toc434606499"/>
       <w:r>
         <w:rPr>
           <w:lang w:val="en-US"/>
@@ -18401,7 +18328,7 @@
         <w:lastRenderedPageBreak/>
         <w:t>Assumptions and dependencies</w:t>
       </w:r>
-      <w:bookmarkEnd w:id="62"/>
+      <w:bookmarkEnd w:id="60"/>
     </w:p>
     <w:p>
       <w:pPr>
@@ -19211,7 +19138,7 @@
           <w:lang w:val="en-US"/>
         </w:rPr>
       </w:pPr>
-      <w:bookmarkStart w:id="63" w:name="_Toc434606500"/>
+      <w:bookmarkStart w:id="61" w:name="_Toc434606500"/>
       <w:r>
         <w:rPr>
           <w:lang w:val="en-US"/>
@@ -19219,7 +19146,7 @@
         <w:lastRenderedPageBreak/>
         <w:t>Specific requirements</w:t>
       </w:r>
-      <w:bookmarkEnd w:id="63"/>
+      <w:bookmarkEnd w:id="61"/>
     </w:p>
     <w:p>
       <w:pPr>
@@ -19285,7 +19212,7 @@
           <w:lang w:val="en-US"/>
         </w:rPr>
       </w:pPr>
-      <w:bookmarkStart w:id="64" w:name="_Toc434606501"/>
+      <w:bookmarkStart w:id="62" w:name="_Toc434606501"/>
       <w:r>
         <w:rPr>
           <w:lang w:val="en-US"/>
@@ -19298,7 +19225,7 @@
         </w:rPr>
         <w:t>ication or a mobile application</w:t>
       </w:r>
-      <w:bookmarkEnd w:id="64"/>
+      <w:bookmarkEnd w:id="62"/>
     </w:p>
     <w:p>
       <w:pPr>
@@ -19762,7 +19689,7 @@
           <w:lang w:val="en-US"/>
         </w:rPr>
       </w:pPr>
-      <w:bookmarkStart w:id="65" w:name="_Toc434606502"/>
+      <w:bookmarkStart w:id="63" w:name="_Toc434606502"/>
       <w:r>
         <w:rPr>
           <w:rFonts w:cs="Cambria"/>
@@ -19782,7 +19709,7 @@
         </w:rPr>
         <w:t>ailability</w:t>
       </w:r>
-      <w:bookmarkEnd w:id="65"/>
+      <w:bookmarkEnd w:id="63"/>
     </w:p>
     <w:p>
       <w:pPr>
@@ -20009,7 +19936,7 @@
           <w:lang w:val="en-US"/>
         </w:rPr>
       </w:pPr>
-      <w:bookmarkStart w:id="66" w:name="_Toc434606503"/>
+      <w:bookmarkStart w:id="64" w:name="_Toc434606503"/>
       <w:r>
         <w:rPr>
           <w:rFonts w:cs="Cambria"/>
@@ -20029,7 +19956,7 @@
         </w:rPr>
         <w:t>ly through a mobile application</w:t>
       </w:r>
-      <w:bookmarkEnd w:id="66"/>
+      <w:bookmarkEnd w:id="64"/>
     </w:p>
     <w:p>
       <w:pPr>
@@ -20373,7 +20300,7 @@
           <w:lang w:val="en-US"/>
         </w:rPr>
       </w:pPr>
-      <w:bookmarkStart w:id="67" w:name="_Toc434606504"/>
+      <w:bookmarkStart w:id="65" w:name="_Toc434606504"/>
       <w:r>
         <w:rPr>
           <w:rFonts w:cs="Cambria"/>
@@ -20394,7 +20321,7 @@
         </w:rPr>
         <w:t>managed</w:t>
       </w:r>
-      <w:bookmarkEnd w:id="67"/>
+      <w:bookmarkEnd w:id="65"/>
     </w:p>
     <w:p>
       <w:pPr>
@@ -20887,7 +20814,7 @@
           <w:lang w:val="en-US"/>
         </w:rPr>
       </w:pPr>
-      <w:bookmarkStart w:id="68" w:name="_Toc434606505"/>
+      <w:bookmarkStart w:id="66" w:name="_Toc434606505"/>
       <w:r>
         <w:rPr>
           <w:lang w:val="en-US"/>
@@ -20900,7 +20827,7 @@
         </w:rPr>
         <w:t>an enable a taxi sharing option</w:t>
       </w:r>
-      <w:bookmarkEnd w:id="68"/>
+      <w:bookmarkEnd w:id="66"/>
     </w:p>
     <w:p>
       <w:pPr>
@@ -20996,14 +20923,14 @@
           <w:lang w:val="en-US"/>
         </w:rPr>
       </w:pPr>
-      <w:bookmarkStart w:id="69" w:name="_Toc434606506"/>
+      <w:bookmarkStart w:id="67" w:name="_Toc434606506"/>
       <w:r>
         <w:rPr>
           <w:lang w:val="en-US"/>
         </w:rPr>
         <w:t>G6: Passengers can reserve taxi service in advance</w:t>
       </w:r>
-      <w:bookmarkEnd w:id="69"/>
+      <w:bookmarkEnd w:id="67"/>
     </w:p>
     <w:p>
       <w:pPr>
@@ -21108,7 +21035,7 @@
           <w:lang w:val="en-US"/>
         </w:rPr>
       </w:pPr>
-      <w:bookmarkStart w:id="70" w:name="_Toc434606507"/>
+      <w:bookmarkStart w:id="68" w:name="_Toc434606507"/>
       <w:r>
         <w:rPr>
           <w:lang w:val="en-US"/>
@@ -21116,7 +21043,7 @@
         <w:lastRenderedPageBreak/>
         <w:t>Non-functional requirements</w:t>
       </w:r>
-      <w:bookmarkEnd w:id="70"/>
+      <w:bookmarkEnd w:id="68"/>
     </w:p>
     <w:p>
       <w:pPr>
@@ -21313,7 +21240,7 @@
           <w:lang w:val="en-US"/>
         </w:rPr>
       </w:pPr>
-      <w:bookmarkStart w:id="71" w:name="_Toc434606508"/>
+      <w:bookmarkStart w:id="69" w:name="_Toc434606508"/>
       <w:r>
         <w:rPr>
           <w:lang w:val="en-US"/>
@@ -21321,7 +21248,7 @@
         <w:lastRenderedPageBreak/>
         <w:t>Alloy Modeling</w:t>
       </w:r>
-      <w:bookmarkEnd w:id="71"/>
+      <w:bookmarkEnd w:id="69"/>
     </w:p>
     <w:p>
       <w:pPr>
@@ -21375,14 +21302,14 @@
           <w:lang w:val="en-US"/>
         </w:rPr>
       </w:pPr>
-      <w:bookmarkStart w:id="72" w:name="_Toc434606509"/>
+      <w:bookmarkStart w:id="70" w:name="_Toc434606509"/>
       <w:r>
         <w:rPr>
           <w:lang w:val="en-US"/>
         </w:rPr>
         <w:t>Entities</w:t>
       </w:r>
-      <w:bookmarkEnd w:id="72"/>
+      <w:bookmarkEnd w:id="70"/>
       <w:r>
         <w:rPr>
           <w:lang w:val="en-US"/>
@@ -21600,14 +21527,14 @@
           <w:lang w:val="en-US"/>
         </w:rPr>
       </w:pPr>
-      <w:bookmarkStart w:id="73" w:name="_Toc434606510"/>
+      <w:bookmarkStart w:id="71" w:name="_Toc434606510"/>
       <w:r>
         <w:rPr>
           <w:lang w:val="en-US"/>
         </w:rPr>
         <w:t>Facts</w:t>
       </w:r>
-      <w:bookmarkEnd w:id="73"/>
+      <w:bookmarkEnd w:id="71"/>
     </w:p>
     <w:p>
       <w:pPr>
@@ -21882,14 +21809,14 @@
           <w:lang w:val="en-US"/>
         </w:rPr>
       </w:pPr>
-      <w:bookmarkStart w:id="74" w:name="_Toc434606511"/>
+      <w:bookmarkStart w:id="72" w:name="_Toc434606511"/>
       <w:r>
         <w:rPr>
           <w:lang w:val="en-US"/>
         </w:rPr>
         <w:t>Predicates</w:t>
       </w:r>
-      <w:bookmarkEnd w:id="74"/>
+      <w:bookmarkEnd w:id="72"/>
     </w:p>
     <w:p>
       <w:pPr>
@@ -22025,14 +21952,14 @@
           <w:lang w:val="en-US"/>
         </w:rPr>
       </w:pPr>
-      <w:bookmarkStart w:id="75" w:name="_Toc434606512"/>
+      <w:bookmarkStart w:id="73" w:name="_Toc434606512"/>
       <w:r>
         <w:rPr>
           <w:lang w:val="en-US"/>
         </w:rPr>
         <w:t>Assertions</w:t>
       </w:r>
-      <w:bookmarkEnd w:id="75"/>
+      <w:bookmarkEnd w:id="73"/>
     </w:p>
     <w:p>
       <w:pPr>
@@ -22176,7 +22103,7 @@
           <w:lang w:val="en-US"/>
         </w:rPr>
       </w:pPr>
-      <w:bookmarkStart w:id="76" w:name="_Toc434606513"/>
+      <w:bookmarkStart w:id="74" w:name="_Toc434606513"/>
       <w:r>
         <w:rPr>
           <w:lang w:val="en-US"/>
@@ -22184,7 +22111,7 @@
         <w:lastRenderedPageBreak/>
         <w:t>Generated world</w:t>
       </w:r>
-      <w:bookmarkEnd w:id="76"/>
+      <w:bookmarkEnd w:id="74"/>
     </w:p>
     <w:p>
       <w:pPr>
@@ -22249,7 +22176,7 @@
           <w:lang w:val="en-US"/>
         </w:rPr>
       </w:pPr>
-      <w:bookmarkStart w:id="77" w:name="_Toc434606530"/>
+      <w:bookmarkStart w:id="75" w:name="_Toc434606530"/>
       <w:r>
         <w:t xml:space="preserve">Figure </w:t>
       </w:r>
@@ -22264,7 +22191,7 @@
       <w:r>
         <w:t>: Alloy generated world 1</w:t>
       </w:r>
-      <w:bookmarkEnd w:id="77"/>
+      <w:bookmarkEnd w:id="75"/>
     </w:p>
     <w:p>
       <w:pPr>
@@ -22352,7 +22279,7 @@
           <w:lang w:val="en-US"/>
         </w:rPr>
       </w:pPr>
-      <w:bookmarkStart w:id="78" w:name="_Toc434606531"/>
+      <w:bookmarkStart w:id="76" w:name="_Toc434606531"/>
       <w:r>
         <w:t xml:space="preserve">Figure </w:t>
       </w:r>
@@ -22367,7 +22294,7 @@
       <w:r>
         <w:t>: Alloy generated world 2</w:t>
       </w:r>
-      <w:bookmarkEnd w:id="78"/>
+      <w:bookmarkEnd w:id="76"/>
     </w:p>
     <w:p>
       <w:pPr>
@@ -22382,7 +22309,7 @@
           <w:lang w:val="en-US"/>
         </w:rPr>
       </w:pPr>
-      <w:bookmarkStart w:id="79" w:name="_Toc434606514"/>
+      <w:bookmarkStart w:id="77" w:name="_Toc434606514"/>
       <w:r>
         <w:rPr>
           <w:lang w:val="en-US"/>
@@ -22390,7 +22317,7 @@
         <w:lastRenderedPageBreak/>
         <w:t>Appendix</w:t>
       </w:r>
-      <w:bookmarkEnd w:id="79"/>
+      <w:bookmarkEnd w:id="77"/>
     </w:p>
     <w:p>
       <w:pPr>
@@ -22405,14 +22332,14 @@
           <w:lang w:val="en-US"/>
         </w:rPr>
       </w:pPr>
-      <w:bookmarkStart w:id="80" w:name="_Toc434606515"/>
+      <w:bookmarkStart w:id="78" w:name="_Toc434606515"/>
       <w:r>
         <w:rPr>
           <w:lang w:val="en-US"/>
         </w:rPr>
         <w:t>Used software</w:t>
       </w:r>
-      <w:bookmarkEnd w:id="80"/>
+      <w:bookmarkEnd w:id="78"/>
     </w:p>
     <w:p>
       <w:pPr>
@@ -22522,14 +22449,14 @@
           <w:lang w:val="en-US"/>
         </w:rPr>
       </w:pPr>
-      <w:bookmarkStart w:id="81" w:name="_Toc434606516"/>
+      <w:bookmarkStart w:id="79" w:name="_Toc434606516"/>
       <w:r>
         <w:rPr>
           <w:lang w:val="en-US"/>
         </w:rPr>
         <w:t>Worked hours</w:t>
       </w:r>
-      <w:bookmarkEnd w:id="81"/>
+      <w:bookmarkEnd w:id="79"/>
     </w:p>
     <w:p>
       <w:pPr>
@@ -22637,14 +22564,14 @@
           <w:lang w:val="en-US"/>
         </w:rPr>
       </w:pPr>
-      <w:bookmarkStart w:id="82" w:name="_Toc434606517"/>
+      <w:bookmarkStart w:id="80" w:name="_Toc434606517"/>
       <w:r>
         <w:rPr>
           <w:lang w:val="en-US"/>
         </w:rPr>
         <w:t>Revisions</w:t>
       </w:r>
-      <w:bookmarkEnd w:id="82"/>
+      <w:bookmarkEnd w:id="80"/>
     </w:p>
     <w:p>
       <w:pPr>
@@ -22699,58 +22626,12 @@
       </w:r>
     </w:p>
   </w:comment>
-  <w:comment w:id="43" w:author="Daniel Felipe Vacca Manrique" w:date="2015-11-24T22:09:00Z" w:initials="DFVM">
-    <w:p>
-      <w:pPr>
-        <w:pStyle w:val="Textocomentario"/>
-        <w:rPr>
-          <w:lang w:val="en-US"/>
-        </w:rPr>
-      </w:pPr>
-      <w:r>
-        <w:rPr>
-          <w:rStyle w:val="Refdecomentario"/>
-        </w:rPr>
-        <w:annotationRef/>
-      </w:r>
-      <w:r>
-        <w:rPr>
-          <w:lang w:val="en-US"/>
-        </w:rPr>
-        <w:t>Confirmation email</w:t>
-      </w:r>
-    </w:p>
-  </w:comment>
-  <w:comment w:id="47" w:author="Daniel Felipe Vacca Manrique" w:date="2015-11-23T15:36:00Z" w:initials="DFVM">
-    <w:p>
-      <w:pPr>
-        <w:pStyle w:val="Textocomentario"/>
-        <w:rPr>
-          <w:lang w:val="en-US"/>
-        </w:rPr>
-      </w:pPr>
-      <w:r>
-        <w:rPr>
-          <w:rStyle w:val="Refdecomentario"/>
-        </w:rPr>
-        <w:annotationRef/>
-      </w:r>
-      <w:r>
-        <w:rPr>
-          <w:lang w:val="en-US"/>
-        </w:rPr>
-        <w:t>Milano Information System as actor</w:t>
-      </w:r>
-    </w:p>
-  </w:comment>
 </w:comments>
 </file>
 
 <file path=word/commentsExtended.xml><?xml version="1.0" encoding="utf-8"?>
 <w15:commentsEx xmlns:wpc="http://schemas.microsoft.com/office/word/2010/wordprocessingCanvas" xmlns:mc="http://schemas.openxmlformats.org/markup-compatibility/2006" xmlns:o="urn:schemas-microsoft-com:office:office" xmlns:r="http://schemas.openxmlformats.org/officeDocument/2006/relationships" xmlns:m="http://schemas.openxmlformats.org/officeDocument/2006/math" xmlns:v="urn:schemas-microsoft-com:vml" xmlns:wp14="http://schemas.microsoft.com/office/word/2010/wordprocessingDrawing" xmlns:wp="http://schemas.openxmlformats.org/drawingml/2006/wordprocessingDrawing" xmlns:w10="urn:schemas-microsoft-com:office:word" xmlns:w="http://schemas.openxmlformats.org/wordprocessingml/2006/main" xmlns:w14="http://schemas.microsoft.com/office/word/2010/wordml" xmlns:w15="http://schemas.microsoft.com/office/word/2012/wordml" xmlns:wpg="http://schemas.microsoft.com/office/word/2010/wordprocessingGroup" xmlns:wpi="http://schemas.microsoft.com/office/word/2010/wordprocessingInk" xmlns:wne="http://schemas.microsoft.com/office/word/2006/wordml" xmlns:wps="http://schemas.microsoft.com/office/word/2010/wordprocessingShape" mc:Ignorable="w14 w15 wp14">
   <w15:commentEx w15:paraId="511AAD7D" w15:done="0"/>
-  <w15:commentEx w15:paraId="772CB040" w15:done="0"/>
-  <w15:commentEx w15:paraId="4577CC36" w15:done="0"/>
 </w15:commentsEx>
 </file>
 
@@ -29052,17 +28933,17 @@
     </dgm:pt>
   </dgm:ptLst>
   <dgm:cxnLst>
-    <dgm:cxn modelId="{CC5C2049-FD7E-42E4-9FB0-885F807B46A2}" type="presOf" srcId="{4A1C8C10-C649-454C-BF55-2D2EBE0E78EF}" destId="{16C30DC3-1270-453B-9B86-9529CDAE9A2D}" srcOrd="0" destOrd="0" presId="urn:microsoft.com/office/officeart/2005/8/layout/venn1"/>
+    <dgm:cxn modelId="{78F8CFE6-2E08-466B-BDC4-5C95189E8CB1}" srcId="{8BAFCD23-418A-480B-95B9-618FE6B5437A}" destId="{4A1C8C10-C649-454C-BF55-2D2EBE0E78EF}" srcOrd="1" destOrd="0" parTransId="{4AC23E88-A859-4293-809C-4B990CB688A0}" sibTransId="{1FDD0A34-5750-4B02-AA24-495506752225}"/>
+    <dgm:cxn modelId="{87424DCD-8957-4842-9D72-E7A54DA5DDAD}" type="presOf" srcId="{DE77048F-07D3-4439-9D82-7C745C0661E4}" destId="{4F616693-1693-42B2-88D2-C7FBE79A0FF4}" srcOrd="1" destOrd="0" presId="urn:microsoft.com/office/officeart/2005/8/layout/venn1"/>
+    <dgm:cxn modelId="{BF9A3568-8AB9-4663-BF3B-2F069F411633}" type="presOf" srcId="{8BAFCD23-418A-480B-95B9-618FE6B5437A}" destId="{B0433219-C3F1-48C9-AA32-F835AC8473EC}" srcOrd="0" destOrd="0" presId="urn:microsoft.com/office/officeart/2005/8/layout/venn1"/>
+    <dgm:cxn modelId="{DCA464EF-9A9A-494F-9AB7-5E4E833258DD}" type="presOf" srcId="{DE77048F-07D3-4439-9D82-7C745C0661E4}" destId="{9B87ACB7-44C3-4844-B1BF-5AA1D4C662D0}" srcOrd="0" destOrd="0" presId="urn:microsoft.com/office/officeart/2005/8/layout/venn1"/>
     <dgm:cxn modelId="{01E9F8BF-459C-47DD-A529-1803518C693A}" srcId="{8BAFCD23-418A-480B-95B9-618FE6B5437A}" destId="{DE77048F-07D3-4439-9D82-7C745C0661E4}" srcOrd="0" destOrd="0" parTransId="{1B6BEE7F-E973-4028-8681-12A95150232B}" sibTransId="{374474E1-1BFF-4F75-8FFC-E14056020E6C}"/>
-    <dgm:cxn modelId="{38312D80-63C0-4BC8-9D28-AEA3B8494856}" type="presOf" srcId="{DE77048F-07D3-4439-9D82-7C745C0661E4}" destId="{9B87ACB7-44C3-4844-B1BF-5AA1D4C662D0}" srcOrd="0" destOrd="0" presId="urn:microsoft.com/office/officeart/2005/8/layout/venn1"/>
-    <dgm:cxn modelId="{B3854787-89B6-4561-8F02-71087A208F0E}" type="presOf" srcId="{DE77048F-07D3-4439-9D82-7C745C0661E4}" destId="{4F616693-1693-42B2-88D2-C7FBE79A0FF4}" srcOrd="1" destOrd="0" presId="urn:microsoft.com/office/officeart/2005/8/layout/venn1"/>
-    <dgm:cxn modelId="{9F9DEC09-41C1-4F90-ABF4-07EF6DF66066}" type="presOf" srcId="{8BAFCD23-418A-480B-95B9-618FE6B5437A}" destId="{B0433219-C3F1-48C9-AA32-F835AC8473EC}" srcOrd="0" destOrd="0" presId="urn:microsoft.com/office/officeart/2005/8/layout/venn1"/>
-    <dgm:cxn modelId="{78F8CFE6-2E08-466B-BDC4-5C95189E8CB1}" srcId="{8BAFCD23-418A-480B-95B9-618FE6B5437A}" destId="{4A1C8C10-C649-454C-BF55-2D2EBE0E78EF}" srcOrd="1" destOrd="0" parTransId="{4AC23E88-A859-4293-809C-4B990CB688A0}" sibTransId="{1FDD0A34-5750-4B02-AA24-495506752225}"/>
-    <dgm:cxn modelId="{D8B5FB3F-3F27-45DF-BE52-425ADE99E6EA}" type="presOf" srcId="{4A1C8C10-C649-454C-BF55-2D2EBE0E78EF}" destId="{9390A3E6-607E-4E48-B5BA-BDE64F9000E7}" srcOrd="1" destOrd="0" presId="urn:microsoft.com/office/officeart/2005/8/layout/venn1"/>
-    <dgm:cxn modelId="{3C24F4C2-DE60-4C51-A66B-FACA12ECE793}" type="presParOf" srcId="{B0433219-C3F1-48C9-AA32-F835AC8473EC}" destId="{9B87ACB7-44C3-4844-B1BF-5AA1D4C662D0}" srcOrd="0" destOrd="0" presId="urn:microsoft.com/office/officeart/2005/8/layout/venn1"/>
-    <dgm:cxn modelId="{21603DC0-23C6-4363-BF71-635169EA20FE}" type="presParOf" srcId="{B0433219-C3F1-48C9-AA32-F835AC8473EC}" destId="{4F616693-1693-42B2-88D2-C7FBE79A0FF4}" srcOrd="1" destOrd="0" presId="urn:microsoft.com/office/officeart/2005/8/layout/venn1"/>
-    <dgm:cxn modelId="{579B95D5-D98C-4DA1-9E57-321DA096080D}" type="presParOf" srcId="{B0433219-C3F1-48C9-AA32-F835AC8473EC}" destId="{16C30DC3-1270-453B-9B86-9529CDAE9A2D}" srcOrd="2" destOrd="0" presId="urn:microsoft.com/office/officeart/2005/8/layout/venn1"/>
-    <dgm:cxn modelId="{6505E564-BB34-46D7-A38E-D626C1EB84A9}" type="presParOf" srcId="{B0433219-C3F1-48C9-AA32-F835AC8473EC}" destId="{9390A3E6-607E-4E48-B5BA-BDE64F9000E7}" srcOrd="3" destOrd="0" presId="urn:microsoft.com/office/officeart/2005/8/layout/venn1"/>
+    <dgm:cxn modelId="{D05F4E49-E112-4C92-A914-F739420313A7}" type="presOf" srcId="{4A1C8C10-C649-454C-BF55-2D2EBE0E78EF}" destId="{16C30DC3-1270-453B-9B86-9529CDAE9A2D}" srcOrd="0" destOrd="0" presId="urn:microsoft.com/office/officeart/2005/8/layout/venn1"/>
+    <dgm:cxn modelId="{DA05127E-30D7-4D53-ACB7-28627B41409E}" type="presOf" srcId="{4A1C8C10-C649-454C-BF55-2D2EBE0E78EF}" destId="{9390A3E6-607E-4E48-B5BA-BDE64F9000E7}" srcOrd="1" destOrd="0" presId="urn:microsoft.com/office/officeart/2005/8/layout/venn1"/>
+    <dgm:cxn modelId="{2E3EABCC-D8C8-4D5D-87C0-A1E923790674}" type="presParOf" srcId="{B0433219-C3F1-48C9-AA32-F835AC8473EC}" destId="{9B87ACB7-44C3-4844-B1BF-5AA1D4C662D0}" srcOrd="0" destOrd="0" presId="urn:microsoft.com/office/officeart/2005/8/layout/venn1"/>
+    <dgm:cxn modelId="{57A55E91-DFF2-4932-A9C4-FBB3DCBEA54C}" type="presParOf" srcId="{B0433219-C3F1-48C9-AA32-F835AC8473EC}" destId="{4F616693-1693-42B2-88D2-C7FBE79A0FF4}" srcOrd="1" destOrd="0" presId="urn:microsoft.com/office/officeart/2005/8/layout/venn1"/>
+    <dgm:cxn modelId="{DD933881-2E35-40B3-AB06-C7ADD1AEE6A2}" type="presParOf" srcId="{B0433219-C3F1-48C9-AA32-F835AC8473EC}" destId="{16C30DC3-1270-453B-9B86-9529CDAE9A2D}" srcOrd="2" destOrd="0" presId="urn:microsoft.com/office/officeart/2005/8/layout/venn1"/>
+    <dgm:cxn modelId="{31E5189E-665B-407F-BC49-A00384F28286}" type="presParOf" srcId="{B0433219-C3F1-48C9-AA32-F835AC8473EC}" destId="{9390A3E6-607E-4E48-B5BA-BDE64F9000E7}" srcOrd="3" destOrd="0" presId="urn:microsoft.com/office/officeart/2005/8/layout/venn1"/>
   </dgm:cxnLst>
   <dgm:bg/>
   <dgm:whole/>
@@ -31436,7 +31317,7 @@
 </file>
 
 <file path=customXml/itemProps2.xml><?xml version="1.0" encoding="utf-8"?>
-<ds:datastoreItem xmlns:ds="http://schemas.openxmlformats.org/officeDocument/2006/customXml" ds:itemID="{D78FFBBD-11B1-42DB-93C4-37DBFB783105}">
+<ds:datastoreItem xmlns:ds="http://schemas.openxmlformats.org/officeDocument/2006/customXml" ds:itemID="{DE58C141-361E-40A2-AE8B-9D3EDFBDCE8A}">
   <ds:schemaRefs>
     <ds:schemaRef ds:uri="http://schemas.openxmlformats.org/officeDocument/2006/bibliography"/>
   </ds:schemaRefs>

</xml_diff>

<commit_message>
Code inspection final version
</commit_message>
<xml_diff>
--- a/RASD/RASD 0.5.docx
+++ b/RASD/RASD 0.5.docx
@@ -322,7 +322,17 @@
           <w:szCs w:val="24"/>
           <w:lang w:val="en-US"/>
         </w:rPr>
-        <w:t>Version 0.4</w:t>
+        <w:t>Version 0.5</w:t>
+      </w:r>
+      <w:r>
+        <w:rPr>
+          <w:rFonts w:ascii="SFRM1200" w:hAnsi="SFRM1200" w:cs="SFRM1200"/>
+          <w:color w:val="auto"/>
+          <w:sz w:val="24"/>
+          <w:szCs w:val="24"/>
+          <w:lang w:val="en-US"/>
+        </w:rPr>
+        <w:tab/>
       </w:r>
     </w:p>
     <w:p>
@@ -7559,7 +7569,31 @@
         <w:rPr>
           <w:lang w:val="en-US"/>
         </w:rPr>
-        <w:t>The requests are managed and assigned to available drivers, according to the position provided by their taxi’s GPS. The city is divided in zones and each one of these has an associated queue of available taxis. The request is assigned to the first driver in the corresponding queue.</w:t>
+        <w:t xml:space="preserve">The requests are managed and assigned to available drivers, according to the </w:t>
+      </w:r>
+      <w:r>
+        <w:rPr>
+          <w:lang w:val="en-US"/>
+        </w:rPr>
+        <w:t xml:space="preserve">GPS </w:t>
+      </w:r>
+      <w:r>
+        <w:rPr>
+          <w:lang w:val="en-US"/>
+        </w:rPr>
+        <w:t>position</w:t>
+      </w:r>
+      <w:r>
+        <w:rPr>
+          <w:lang w:val="en-US"/>
+        </w:rPr>
+        <w:t xml:space="preserve"> of the driver</w:t>
+      </w:r>
+      <w:r>
+        <w:rPr>
+          <w:lang w:val="en-US"/>
+        </w:rPr>
+        <w:t>. The city is divided in zones and each one of these has an associated queue of available taxis. The request is assigned to the first driver in the corresponding queue.</w:t>
       </w:r>
     </w:p>
     <w:p>
@@ -7621,8 +7655,144 @@
           <w:b/>
           <w:lang w:val="en-US"/>
         </w:rPr>
+        <w:t>Compatible request:</w:t>
+      </w:r>
+      <w:r>
+        <w:rPr>
+          <w:lang w:val="en-US"/>
+        </w:rPr>
+        <w:t xml:space="preserve"> </w:t>
+      </w:r>
+      <w:r>
+        <w:rPr>
+          <w:lang w:val="en-US"/>
+        </w:rPr>
+        <w:t xml:space="preserve">Two requests are compatible if their origin is in the same zone and if the destination of one of them can be reached in the path that goes to the destination of the </w:t>
+      </w:r>
+      <w:r>
+        <w:rPr>
+          <w:lang w:val="en-US"/>
+        </w:rPr>
         <w:lastRenderedPageBreak/>
-        <w:t>Compatible request:</w:t>
+        <w:t>other one. For deciding this, the sharing engine will ask the Maps server to calculate a shortest possible route from the origin to the destination. Using this, the sharing engine associates to the request all the zones that are reached within a radius of 1 km from any point of the estimated path.</w:t>
+      </w:r>
+    </w:p>
+    <w:p>
+      <w:pPr>
+        <w:spacing w:line="276" w:lineRule="auto"/>
+        <w:ind w:left="567"/>
+        <w:jc w:val="both"/>
+        <w:rPr>
+          <w:lang w:val="en-US"/>
+        </w:rPr>
+      </w:pPr>
+      <w:r>
+        <w:rPr>
+          <w:b/>
+          <w:lang w:val="en-US"/>
+        </w:rPr>
+        <w:t>Incoming request information:</w:t>
+      </w:r>
+      <w:r>
+        <w:rPr>
+          <w:lang w:val="en-US"/>
+        </w:rPr>
+        <w:t xml:space="preserve"> corresponds to the following information: the origin</w:t>
+      </w:r>
+      <w:r>
+        <w:rPr>
+          <w:lang w:val="en-US"/>
+        </w:rPr>
+        <w:t>(s)</w:t>
+      </w:r>
+      <w:r>
+        <w:rPr>
+          <w:lang w:val="en-US"/>
+        </w:rPr>
+        <w:t>, destination</w:t>
+      </w:r>
+      <w:r>
+        <w:rPr>
+          <w:lang w:val="en-US"/>
+        </w:rPr>
+        <w:t>(s)</w:t>
+      </w:r>
+      <w:r>
+        <w:rPr>
+          <w:lang w:val="en-US"/>
+        </w:rPr>
+        <w:t>, the eventually payed fee for the trip, and possibly the amount of passengers. It is received by the taxi driver together with a request for a service.</w:t>
+      </w:r>
+    </w:p>
+    <w:p>
+      <w:pPr>
+        <w:spacing w:line="276" w:lineRule="auto"/>
+        <w:ind w:left="567"/>
+        <w:jc w:val="both"/>
+        <w:rPr>
+          <w:lang w:val="en-US"/>
+        </w:rPr>
+      </w:pPr>
+      <w:r>
+        <w:rPr>
+          <w:b/>
+          <w:lang w:val="en-US"/>
+        </w:rPr>
+        <w:t>Passenger account information:</w:t>
+      </w:r>
+      <w:r>
+        <w:rPr>
+          <w:lang w:val="en-US"/>
+        </w:rPr>
+        <w:t xml:space="preserve"> corresponds to the following data: name, email address and password. </w:t>
+      </w:r>
+      <w:r>
+        <w:rPr>
+          <w:lang w:val="en-US"/>
+        </w:rPr>
+        <w:t>It is complete if all the fields are fill</w:t>
+      </w:r>
+      <w:r>
+        <w:rPr>
+          <w:lang w:val="en-US"/>
+        </w:rPr>
+        <w:t>ed in. I</w:t>
+      </w:r>
+      <w:r>
+        <w:rPr>
+          <w:lang w:val="en-US"/>
+        </w:rPr>
+        <w:t>t is correct if no other account has been reg</w:t>
+      </w:r>
+      <w:r>
+        <w:rPr>
+          <w:lang w:val="en-US"/>
+        </w:rPr>
+        <w:t>i</w:t>
+      </w:r>
+      <w:r>
+        <w:rPr>
+          <w:lang w:val="en-US"/>
+        </w:rPr>
+        <w:t xml:space="preserve">stered with that email address and </w:t>
+      </w:r>
+      <w:r>
+        <w:rPr>
+          <w:lang w:val="en-US"/>
+        </w:rPr>
+        <w:t xml:space="preserve">if </w:t>
+      </w:r>
+      <w:r>
+        <w:rPr>
+          <w:lang w:val="en-US"/>
+        </w:rPr>
+        <w:t>this</w:t>
+      </w:r>
+      <w:r>
+        <w:rPr>
+          <w:lang w:val="en-US"/>
+        </w:rPr>
+        <w:t xml:space="preserve"> is a valid one.</w:t>
       </w:r>
       <w:r>
         <w:rPr>
@@ -7630,12 +7800,6 @@
         </w:rPr>
         <w:t xml:space="preserve"> </w:t>
       </w:r>
-      <w:r>
-        <w:rPr>
-          <w:lang w:val="en-US"/>
-        </w:rPr>
-        <w:t>Two requests are compatible if their origin is in the same zone and if the destination of one of them can be reached in the path that goes to the destination of the other one. For deciding this, the sharing engine will ask the Maps server to calculate a shortest possible route from the origin to the destination. Using this, the sharing engine associates to the request all the zones that are reached within a radius of 1 km from any point of the estimated path.</w:t>
-      </w:r>
     </w:p>
     <w:p>
       <w:pPr>
@@ -7646,42 +7810,58 @@
           <w:lang w:val="en-US"/>
         </w:rPr>
       </w:pPr>
+      <w:commentRangeStart w:id="6"/>
       <w:r>
         <w:rPr>
           <w:b/>
           <w:lang w:val="en-US"/>
         </w:rPr>
-        <w:t>Incoming request information:</w:t>
-      </w:r>
-      <w:r>
-        <w:rPr>
-          <w:lang w:val="en-US"/>
-        </w:rPr>
-        <w:t xml:space="preserve"> corresponds to the following information: the origin</w:t>
-      </w:r>
-      <w:r>
-        <w:rPr>
-          <w:lang w:val="en-US"/>
-        </w:rPr>
-        <w:t>(s)</w:t>
-      </w:r>
-      <w:r>
-        <w:rPr>
-          <w:lang w:val="en-US"/>
-        </w:rPr>
-        <w:t>, destination</w:t>
-      </w:r>
-      <w:r>
-        <w:rPr>
-          <w:lang w:val="en-US"/>
-        </w:rPr>
-        <w:t>(s)</w:t>
-      </w:r>
-      <w:r>
-        <w:rPr>
-          <w:lang w:val="en-US"/>
-        </w:rPr>
-        <w:t>, the eventually payed fee for the trip, and possibly the amount of passengers. It is received by the taxi driver together with a request for a service.</w:t>
+        <w:t>Process request</w:t>
+      </w:r>
+      <w:commentRangeEnd w:id="6"/>
+      <w:r>
+        <w:rPr>
+          <w:rStyle w:val="Refdecomentario"/>
+        </w:rPr>
+        <w:commentReference w:id="6"/>
+      </w:r>
+      <w:r>
+        <w:rPr>
+          <w:b/>
+          <w:lang w:val="en-US"/>
+        </w:rPr>
+        <w:t>:</w:t>
+      </w:r>
+      <w:r>
+        <w:rPr>
+          <w:lang w:val="en-US"/>
+        </w:rPr>
+        <w:t xml:space="preserve"> the processing of a request means to create the </w:t>
+      </w:r>
+      <w:r>
+        <w:rPr>
+          <w:i/>
+          <w:lang w:val="en-US"/>
+        </w:rPr>
+        <w:t>incoming request information</w:t>
+      </w:r>
+      <w:r>
+        <w:rPr>
+          <w:lang w:val="en-US"/>
+        </w:rPr>
+        <w:t xml:space="preserve">. </w:t>
+      </w:r>
+      <w:r>
+        <w:rPr>
+          <w:lang w:val="en-US"/>
+        </w:rPr>
+        <w:t>Refer to the Request taxi service use case for more details.</w:t>
+      </w:r>
+      <w:r>
+        <w:rPr>
+          <w:lang w:val="en-US"/>
+        </w:rPr>
+        <w:t xml:space="preserve"> </w:t>
       </w:r>
     </w:p>
     <w:p>
@@ -7698,412 +7878,6 @@
           <w:b/>
           <w:lang w:val="en-US"/>
         </w:rPr>
-        <w:t>Passenger account information:</w:t>
-      </w:r>
-      <w:r>
-        <w:rPr>
-          <w:lang w:val="en-US"/>
-        </w:rPr>
-        <w:t xml:space="preserve"> corresponds to the following data: name, email address and password. </w:t>
-      </w:r>
-      <w:r>
-        <w:rPr>
-          <w:lang w:val="en-US"/>
-        </w:rPr>
-        <w:t>It is complete if all the fields are fill</w:t>
-      </w:r>
-      <w:r>
-        <w:rPr>
-          <w:lang w:val="en-US"/>
-        </w:rPr>
-        <w:t>ed in. I</w:t>
-      </w:r>
-      <w:r>
-        <w:rPr>
-          <w:lang w:val="en-US"/>
-        </w:rPr>
-        <w:t>t is correct if no other account has been reg</w:t>
-      </w:r>
-      <w:r>
-        <w:rPr>
-          <w:lang w:val="en-US"/>
-        </w:rPr>
-        <w:t xml:space="preserve">istered with that email address, </w:t>
-      </w:r>
-      <w:r>
-        <w:rPr>
-          <w:lang w:val="en-US"/>
-        </w:rPr>
-        <w:t>if it is a valid one</w:t>
-      </w:r>
-      <w:r>
-        <w:rPr>
-          <w:lang w:val="en-US"/>
-        </w:rPr>
-        <w:t xml:space="preserve"> and if the password is at least 6 characters long</w:t>
-      </w:r>
-      <w:r>
-        <w:rPr>
-          <w:lang w:val="en-US"/>
-        </w:rPr>
-        <w:t>.</w:t>
-      </w:r>
-      <w:r>
-        <w:rPr>
-          <w:lang w:val="en-US"/>
-        </w:rPr>
-        <w:t xml:space="preserve"> </w:t>
-      </w:r>
-    </w:p>
-    <w:p>
-      <w:pPr>
-        <w:spacing w:line="276" w:lineRule="auto"/>
-        <w:ind w:left="567"/>
-        <w:jc w:val="both"/>
-        <w:rPr>
-          <w:lang w:val="en-US"/>
-        </w:rPr>
-      </w:pPr>
-      <w:commentRangeStart w:id="6"/>
-      <w:r>
-        <w:rPr>
-          <w:b/>
-          <w:lang w:val="en-US"/>
-        </w:rPr>
-        <w:t>Process request</w:t>
-      </w:r>
-      <w:commentRangeEnd w:id="6"/>
-      <w:r>
-        <w:rPr>
-          <w:rStyle w:val="Refdecomentario"/>
-        </w:rPr>
-        <w:commentReference w:id="6"/>
-      </w:r>
-      <w:r>
-        <w:rPr>
-          <w:b/>
-          <w:lang w:val="en-US"/>
-        </w:rPr>
-        <w:t>:</w:t>
-      </w:r>
-      <w:r>
-        <w:rPr>
-          <w:lang w:val="en-US"/>
-        </w:rPr>
-        <w:t xml:space="preserve"> the processing of a request means to create the </w:t>
-      </w:r>
-      <w:r>
-        <w:rPr>
-          <w:i/>
-          <w:lang w:val="en-US"/>
-        </w:rPr>
-        <w:t>incoming request information</w:t>
-      </w:r>
-      <w:r>
-        <w:rPr>
-          <w:lang w:val="en-US"/>
-        </w:rPr>
-        <w:t xml:space="preserve">. It can </w:t>
-      </w:r>
-      <w:r>
-        <w:rPr>
-          <w:lang w:val="en-US"/>
-        </w:rPr>
-        <w:t xml:space="preserve">happen in either two ways, depending on the </w:t>
-      </w:r>
-      <w:r>
-        <w:rPr>
-          <w:i/>
-          <w:lang w:val="en-US"/>
-        </w:rPr>
-        <w:t>request for service information</w:t>
-      </w:r>
-      <w:r>
-        <w:rPr>
-          <w:lang w:val="en-US"/>
-        </w:rPr>
-        <w:t xml:space="preserve"> received: </w:t>
-      </w:r>
-    </w:p>
-    <w:p>
-      <w:pPr>
-        <w:pStyle w:val="Prrafodelista"/>
-        <w:numPr>
-          <w:ilvl w:val="0"/>
-          <w:numId w:val="5"/>
-        </w:numPr>
-        <w:spacing w:line="276" w:lineRule="auto"/>
-        <w:ind w:left="936"/>
-        <w:jc w:val="both"/>
-        <w:rPr>
-          <w:lang w:val="en-US"/>
-        </w:rPr>
-      </w:pPr>
-      <w:r>
-        <w:rPr>
-          <w:lang w:val="en-US"/>
-        </w:rPr>
-        <w:t>If t</w:t>
-      </w:r>
-      <w:r>
-        <w:rPr>
-          <w:lang w:val="en-US"/>
-        </w:rPr>
-        <w:t>he passenger does not want to share the taxi, the origin, destination and amount of people are set according to the information provided by the user, and the fee is calculated according to this positions.</w:t>
-      </w:r>
-    </w:p>
-    <w:p>
-      <w:pPr>
-        <w:pStyle w:val="Prrafodelista"/>
-        <w:numPr>
-          <w:ilvl w:val="0"/>
-          <w:numId w:val="5"/>
-        </w:numPr>
-        <w:tabs>
-          <w:tab w:val="left" w:pos="4395"/>
-        </w:tabs>
-        <w:spacing w:line="276" w:lineRule="auto"/>
-        <w:ind w:left="936"/>
-        <w:jc w:val="both"/>
-        <w:rPr>
-          <w:lang w:val="en-US"/>
-        </w:rPr>
-      </w:pPr>
-      <w:r>
-        <w:rPr>
-          <w:lang w:val="en-US"/>
-        </w:rPr>
-        <w:t>If t</w:t>
-      </w:r>
-      <w:r>
-        <w:rPr>
-          <w:lang w:val="en-US"/>
-        </w:rPr>
-        <w:t xml:space="preserve">he passenger wants to share the taxi, </w:t>
-      </w:r>
-      <w:r>
-        <w:rPr>
-          <w:lang w:val="en-US"/>
-        </w:rPr>
-        <w:t>the system proceeds as follows:</w:t>
-      </w:r>
-    </w:p>
-    <w:p>
-      <w:pPr>
-        <w:pStyle w:val="Prrafodelista"/>
-        <w:numPr>
-          <w:ilvl w:val="0"/>
-          <w:numId w:val="32"/>
-        </w:numPr>
-        <w:suppressAutoHyphens w:val="0"/>
-        <w:spacing w:line="276" w:lineRule="auto"/>
-        <w:ind w:left="1284"/>
-        <w:jc w:val="both"/>
-        <w:rPr>
-          <w:lang w:val="en-US"/>
-        </w:rPr>
-      </w:pPr>
-      <w:r>
-        <w:rPr>
-          <w:lang w:val="en-US"/>
-        </w:rPr>
-        <w:t xml:space="preserve">The system tries to find an already received sharing request which is compatible with the just received one. If it succeeds, the two requests are merged together and, if the total amount of people is not over the maximum (which is four) yet, then the system maintains the requests in expecting to find additional compatible one. </w:t>
-      </w:r>
-    </w:p>
-    <w:p>
-      <w:pPr>
-        <w:pStyle w:val="Prrafodelista"/>
-        <w:numPr>
-          <w:ilvl w:val="0"/>
-          <w:numId w:val="32"/>
-        </w:numPr>
-        <w:suppressAutoHyphens w:val="0"/>
-        <w:spacing w:line="276" w:lineRule="auto"/>
-        <w:ind w:left="1284"/>
-        <w:jc w:val="both"/>
-        <w:rPr>
-          <w:lang w:val="en-US"/>
-        </w:rPr>
-      </w:pPr>
-      <w:r>
-        <w:rPr>
-          <w:lang w:val="en-US"/>
-        </w:rPr>
-        <w:t xml:space="preserve">If no additional compatible requests are found within at most five minutes after the first request has been received, then the system creates the corresponding </w:t>
-      </w:r>
-      <w:r>
-        <w:rPr>
-          <w:i/>
-          <w:lang w:val="en-US"/>
-        </w:rPr>
-        <w:t>incoming request information</w:t>
-      </w:r>
-      <w:r>
-        <w:rPr>
-          <w:lang w:val="en-US"/>
-        </w:rPr>
-        <w:t xml:space="preserve">. </w:t>
-      </w:r>
-    </w:p>
-    <w:p>
-      <w:pPr>
-        <w:pStyle w:val="Prrafodelista"/>
-        <w:numPr>
-          <w:ilvl w:val="0"/>
-          <w:numId w:val="32"/>
-        </w:numPr>
-        <w:suppressAutoHyphens w:val="0"/>
-        <w:spacing w:line="276" w:lineRule="auto"/>
-        <w:ind w:left="1284"/>
-        <w:jc w:val="both"/>
-        <w:rPr>
-          <w:lang w:val="en-US"/>
-        </w:rPr>
-      </w:pPr>
-      <w:r>
-        <w:rPr>
-          <w:lang w:val="en-US"/>
-        </w:rPr>
-        <w:t xml:space="preserve">If the total amount has been reached, then the system creates the corresponding </w:t>
-      </w:r>
-      <w:r>
-        <w:rPr>
-          <w:i/>
-          <w:lang w:val="en-US"/>
-        </w:rPr>
-        <w:t>incoming request information</w:t>
-      </w:r>
-      <w:r>
-        <w:rPr>
-          <w:lang w:val="en-US"/>
-        </w:rPr>
-        <w:t>.</w:t>
-      </w:r>
-    </w:p>
-    <w:p>
-      <w:pPr>
-        <w:pStyle w:val="Prrafodelista"/>
-        <w:numPr>
-          <w:ilvl w:val="0"/>
-          <w:numId w:val="32"/>
-        </w:numPr>
-        <w:suppressAutoHyphens w:val="0"/>
-        <w:spacing w:line="276" w:lineRule="auto"/>
-        <w:ind w:left="1284"/>
-        <w:jc w:val="both"/>
-        <w:rPr>
-          <w:lang w:val="en-US"/>
-        </w:rPr>
-      </w:pPr>
-      <w:r>
-        <w:rPr>
-          <w:lang w:val="en-US"/>
-        </w:rPr>
-        <w:t>If there are not any compatible received requests in the system, the system will keep the request and will try to find a compatible.</w:t>
-      </w:r>
-    </w:p>
-    <w:p>
-      <w:pPr>
-        <w:pStyle w:val="Prrafodelista"/>
-        <w:numPr>
-          <w:ilvl w:val="0"/>
-          <w:numId w:val="32"/>
-        </w:numPr>
-        <w:spacing w:line="276" w:lineRule="auto"/>
-        <w:ind w:left="1284"/>
-        <w:jc w:val="both"/>
-        <w:rPr>
-          <w:lang w:val="en-US"/>
-        </w:rPr>
-      </w:pPr>
-      <w:r>
-        <w:rPr>
-          <w:lang w:val="en-US"/>
-        </w:rPr>
-        <w:t xml:space="preserve">If no compatible requests are found within five minutes, the system creates the corresponding </w:t>
-      </w:r>
-      <w:r>
-        <w:rPr>
-          <w:i/>
-          <w:lang w:val="en-US"/>
-        </w:rPr>
-        <w:t>incoming request information.</w:t>
-      </w:r>
-      <w:r>
-        <w:rPr>
-          <w:lang w:val="en-US"/>
-        </w:rPr>
-        <w:t xml:space="preserve"> This means that there might be sharing requests which are sent to taxi driver with no additional compatible requests.</w:t>
-      </w:r>
-    </w:p>
-    <w:p>
-      <w:pPr>
-        <w:spacing w:line="276" w:lineRule="auto"/>
-        <w:ind w:left="567"/>
-        <w:jc w:val="both"/>
-        <w:rPr>
-          <w:lang w:val="en-US"/>
-        </w:rPr>
-      </w:pPr>
-      <w:r>
-        <w:rPr>
-          <w:lang w:val="en-US"/>
-        </w:rPr>
-        <w:t xml:space="preserve">This moment of this processing depends on the specified pick-up time. If it is </w:t>
-      </w:r>
-      <w:r>
-        <w:rPr>
-          <w:i/>
-          <w:lang w:val="en-US"/>
-        </w:rPr>
-        <w:t>now</w:t>
-      </w:r>
-      <w:r>
-        <w:rPr>
-          <w:lang w:val="en-US"/>
-        </w:rPr>
-        <w:t>, it takes place immediately; else, it takes place then minutes before the specified time.</w:t>
-      </w:r>
-      <w:r>
-        <w:rPr>
-          <w:lang w:val="en-US"/>
-        </w:rPr>
-        <w:t xml:space="preserve"> The calculation of the zone </w:t>
-      </w:r>
-      <w:r>
-        <w:rPr>
-          <w:lang w:val="en-US"/>
-        </w:rPr>
-        <w:t>and the fee are</w:t>
-      </w:r>
-      <w:r>
-        <w:rPr>
-          <w:lang w:val="en-US"/>
-        </w:rPr>
-        <w:t xml:space="preserve"> also performed in this procedure.</w:t>
-      </w:r>
-      <w:r>
-        <w:rPr>
-          <w:lang w:val="en-US"/>
-        </w:rPr>
-        <w:t xml:space="preserve"> </w:t>
-      </w:r>
-    </w:p>
-    <w:p>
-      <w:pPr>
-        <w:spacing w:line="276" w:lineRule="auto"/>
-        <w:ind w:left="567"/>
-        <w:jc w:val="both"/>
-        <w:rPr>
-          <w:lang w:val="en-US"/>
-        </w:rPr>
-      </w:pPr>
-      <w:r>
-        <w:rPr>
-          <w:b/>
-          <w:lang w:val="en-US"/>
-        </w:rPr>
-        <w:lastRenderedPageBreak/>
         <w:t>Recognize request:</w:t>
       </w:r>
       <w:r>
@@ -8509,6 +8283,7 @@
         <w:rPr>
           <w:lang w:val="en-US"/>
         </w:rPr>
+        <w:lastRenderedPageBreak/>
         <w:t>Overview</w:t>
       </w:r>
       <w:bookmarkEnd w:id="8"/>
@@ -8701,7 +8476,15 @@
         <w:rPr>
           <w:lang w:val="en-US"/>
         </w:rPr>
-        <w:t xml:space="preserve">The intention of this section is to contextualize the developing software product and provide the background that justifies the subsequent definition of the requirements. </w:t>
+        <w:t>The intention of this section is to contextualize the developing software product and provide the background that justifies the subseque</w:t>
+      </w:r>
+      <w:bookmarkStart w:id="10" w:name="_GoBack"/>
+      <w:bookmarkEnd w:id="10"/>
+      <w:r>
+        <w:rPr>
+          <w:lang w:val="en-US"/>
+        </w:rPr>
+        <w:t xml:space="preserve">nt definition of the requirements. </w:t>
       </w:r>
       <w:r>
         <w:rPr>
@@ -8723,14 +8506,14 @@
           <w:lang w:val="en-US"/>
         </w:rPr>
       </w:pPr>
-      <w:bookmarkStart w:id="10" w:name="_Toc434606466"/>
+      <w:bookmarkStart w:id="11" w:name="_Toc434606466"/>
       <w:r>
         <w:rPr>
           <w:lang w:val="en-US"/>
         </w:rPr>
         <w:t>Product perspective</w:t>
       </w:r>
-      <w:bookmarkEnd w:id="10"/>
+      <w:bookmarkEnd w:id="11"/>
     </w:p>
     <w:p>
       <w:pPr>
@@ -8788,14 +8571,14 @@
           <w:lang w:val="en-US"/>
         </w:rPr>
       </w:pPr>
-      <w:bookmarkStart w:id="11" w:name="_Toc434606467"/>
+      <w:bookmarkStart w:id="12" w:name="_Toc434606467"/>
       <w:r>
         <w:rPr>
           <w:lang w:val="en-US"/>
         </w:rPr>
         <w:t>The world and the machine</w:t>
       </w:r>
-      <w:bookmarkEnd w:id="11"/>
+      <w:bookmarkEnd w:id="12"/>
     </w:p>
     <w:p>
       <w:pPr>
@@ -10504,8 +10287,8 @@
                                 <w:lang w:val="en-US"/>
                               </w:rPr>
                             </w:pPr>
-                            <w:bookmarkStart w:id="12" w:name="_Toc434525804"/>
-                            <w:bookmarkStart w:id="13" w:name="_Toc434606521"/>
+                            <w:bookmarkStart w:id="13" w:name="_Toc434525804"/>
+                            <w:bookmarkStart w:id="14" w:name="_Toc434606521"/>
                             <w:r>
                               <w:t xml:space="preserve">Figure </w:t>
                             </w:r>
@@ -10520,8 +10303,8 @@
                             <w:r>
                               <w:t>: World and machine</w:t>
                             </w:r>
-                            <w:bookmarkEnd w:id="12"/>
                             <w:bookmarkEnd w:id="13"/>
+                            <w:bookmarkEnd w:id="14"/>
                           </w:p>
                         </w:txbxContent>
                       </wps:txbx>
@@ -10551,8 +10334,8 @@
                           <w:lang w:val="en-US"/>
                         </w:rPr>
                       </w:pPr>
-                      <w:bookmarkStart w:id="14" w:name="_Toc434525804"/>
-                      <w:bookmarkStart w:id="15" w:name="_Toc434606521"/>
+                      <w:bookmarkStart w:id="15" w:name="_Toc434525804"/>
+                      <w:bookmarkStart w:id="16" w:name="_Toc434606521"/>
                       <w:r>
                         <w:t xml:space="preserve">Figure </w:t>
                       </w:r>
@@ -10567,8 +10350,8 @@
                       <w:r>
                         <w:t>: World and machine</w:t>
                       </w:r>
-                      <w:bookmarkEnd w:id="14"/>
                       <w:bookmarkEnd w:id="15"/>
+                      <w:bookmarkEnd w:id="16"/>
                     </w:p>
                   </w:txbxContent>
                 </v:textbox>
@@ -10603,7 +10386,7 @@
           <w:lang w:val="en-US"/>
         </w:rPr>
       </w:pPr>
-      <w:bookmarkStart w:id="16" w:name="_Toc434606468"/>
+      <w:bookmarkStart w:id="17" w:name="_Toc434606468"/>
       <w:r>
         <w:rPr>
           <w:lang w:val="en-US"/>
@@ -10611,7 +10394,7 @@
         <w:lastRenderedPageBreak/>
         <w:t>External systems interfaces</w:t>
       </w:r>
-      <w:bookmarkEnd w:id="16"/>
+      <w:bookmarkEnd w:id="17"/>
     </w:p>
     <w:p>
       <w:pPr>
@@ -11133,7 +10916,7 @@
           <w:lang w:val="en-US"/>
         </w:rPr>
       </w:pPr>
-      <w:bookmarkStart w:id="17" w:name="_Toc434606518"/>
+      <w:bookmarkStart w:id="18" w:name="_Toc434606518"/>
       <w:r>
         <w:rPr>
           <w:lang w:val="en-US"/>
@@ -11177,7 +10960,7 @@
         </w:rPr>
         <w:t>: External system interfaces</w:t>
       </w:r>
-      <w:bookmarkEnd w:id="17"/>
+      <w:bookmarkEnd w:id="18"/>
     </w:p>
     <w:p>
       <w:pPr>
@@ -11191,7 +10974,7 @@
           <w:lang w:val="en-US"/>
         </w:rPr>
       </w:pPr>
-      <w:bookmarkStart w:id="18" w:name="_Toc434606469"/>
+      <w:bookmarkStart w:id="19" w:name="_Toc434606469"/>
       <w:r>
         <w:rPr>
           <w:lang w:val="en-US"/>
@@ -11199,7 +10982,7 @@
         <w:lastRenderedPageBreak/>
         <w:t>User interfaces</w:t>
       </w:r>
-      <w:bookmarkEnd w:id="18"/>
+      <w:bookmarkEnd w:id="19"/>
     </w:p>
     <w:p>
       <w:pPr>
@@ -12456,14 +12239,14 @@
           <w:lang w:val="en-US"/>
         </w:rPr>
       </w:pPr>
-      <w:bookmarkStart w:id="19" w:name="_Toc434606470"/>
+      <w:bookmarkStart w:id="20" w:name="_Toc434606470"/>
       <w:r>
         <w:rPr>
           <w:lang w:val="en-US"/>
         </w:rPr>
         <w:t>Operations</w:t>
       </w:r>
-      <w:bookmarkEnd w:id="19"/>
+      <w:bookmarkEnd w:id="20"/>
     </w:p>
     <w:p>
       <w:pPr>
@@ -12500,14 +12283,14 @@
           <w:lang w:val="en-US"/>
         </w:rPr>
       </w:pPr>
-      <w:bookmarkStart w:id="20" w:name="_Toc434606471"/>
+      <w:bookmarkStart w:id="21" w:name="_Toc434606471"/>
       <w:r>
         <w:rPr>
           <w:lang w:val="en-US"/>
         </w:rPr>
         <w:t>Product functions – Goals</w:t>
       </w:r>
-      <w:bookmarkEnd w:id="20"/>
+      <w:bookmarkEnd w:id="21"/>
     </w:p>
     <w:p>
       <w:pPr>
@@ -12575,16 +12358,16 @@
           <w:lang w:val="en-US"/>
         </w:rPr>
       </w:pPr>
-      <w:bookmarkStart w:id="21" w:name="__DdeLink__211_376107633"/>
-      <w:bookmarkStart w:id="22" w:name="_Toc434606472"/>
+      <w:bookmarkStart w:id="22" w:name="__DdeLink__211_376107633"/>
+      <w:bookmarkStart w:id="23" w:name="_Toc434606472"/>
       <w:r>
         <w:rPr>
           <w:lang w:val="en-US"/>
         </w:rPr>
         <w:t>G1: Passenger can request a taxi either through a web application or a mobile application</w:t>
       </w:r>
-      <w:bookmarkEnd w:id="21"/>
       <w:bookmarkEnd w:id="22"/>
+      <w:bookmarkEnd w:id="23"/>
     </w:p>
     <w:p>
       <w:pPr>
@@ -12786,7 +12569,7 @@
           <w:lang w:val="en-US"/>
         </w:rPr>
       </w:pPr>
-      <w:bookmarkStart w:id="23" w:name="_Toc434606473"/>
+      <w:bookmarkStart w:id="24" w:name="_Toc434606473"/>
       <w:r>
         <w:rPr>
           <w:rFonts w:cs="Cambria"/>
@@ -12806,7 +12589,7 @@
         </w:rPr>
         <w:t>stem about his/her availability</w:t>
       </w:r>
-      <w:bookmarkEnd w:id="23"/>
+      <w:bookmarkEnd w:id="24"/>
     </w:p>
     <w:p>
       <w:pPr>
@@ -12867,7 +12650,7 @@
           <w:lang w:val="en-US"/>
         </w:rPr>
       </w:pPr>
-      <w:bookmarkStart w:id="24" w:name="_Toc434606474"/>
+      <w:bookmarkStart w:id="25" w:name="_Toc434606474"/>
       <w:r>
         <w:rPr>
           <w:rFonts w:cs="Cambria"/>
@@ -12888,7 +12671,7 @@
         </w:rPr>
         <w:t>ly through a mobile application</w:t>
       </w:r>
-      <w:bookmarkEnd w:id="24"/>
+      <w:bookmarkEnd w:id="25"/>
     </w:p>
     <w:p>
       <w:pPr>
@@ -13049,7 +12832,7 @@
           <w:lang w:val="en-US"/>
         </w:rPr>
       </w:pPr>
-      <w:bookmarkStart w:id="25" w:name="_Toc434606475"/>
+      <w:bookmarkStart w:id="26" w:name="_Toc434606475"/>
       <w:r>
         <w:rPr>
           <w:rFonts w:cs="Cambria"/>
@@ -13070,7 +12853,7 @@
         </w:rPr>
         <w:t>managed</w:t>
       </w:r>
-      <w:bookmarkEnd w:id="25"/>
+      <w:bookmarkEnd w:id="26"/>
     </w:p>
     <w:p>
       <w:pPr>
@@ -13308,7 +13091,7 @@
           <w:lang w:val="en-US"/>
         </w:rPr>
       </w:pPr>
-      <w:bookmarkStart w:id="26" w:name="_Toc434606476"/>
+      <w:bookmarkStart w:id="27" w:name="_Toc434606476"/>
       <w:r>
         <w:rPr>
           <w:lang w:val="en-US"/>
@@ -13321,7 +13104,7 @@
         </w:rPr>
         <w:t>an enable a taxi sharing option</w:t>
       </w:r>
-      <w:bookmarkEnd w:id="26"/>
+      <w:bookmarkEnd w:id="27"/>
     </w:p>
     <w:p>
       <w:pPr>
@@ -13358,14 +13141,14 @@
           <w:lang w:val="en-US"/>
         </w:rPr>
       </w:pPr>
-      <w:bookmarkStart w:id="27" w:name="_Toc434606477"/>
+      <w:bookmarkStart w:id="28" w:name="_Toc434606477"/>
       <w:r>
         <w:rPr>
           <w:lang w:val="en-US"/>
         </w:rPr>
         <w:t>G6: Passengers can reserve taxi service in advance</w:t>
       </w:r>
-      <w:bookmarkEnd w:id="27"/>
+      <w:bookmarkEnd w:id="28"/>
     </w:p>
     <w:p>
       <w:pPr>
@@ -13396,14 +13179,14 @@
           <w:lang w:val="en-US"/>
         </w:rPr>
       </w:pPr>
-      <w:bookmarkStart w:id="28" w:name="_Toc434606478"/>
+      <w:bookmarkStart w:id="29" w:name="_Toc434606478"/>
       <w:r>
         <w:rPr>
           <w:lang w:val="en-US"/>
         </w:rPr>
         <w:t>Stakeholders, users and actors</w:t>
       </w:r>
-      <w:bookmarkEnd w:id="28"/>
+      <w:bookmarkEnd w:id="29"/>
     </w:p>
     <w:p>
       <w:pPr>
@@ -13488,9 +13271,7 @@
           <w:lang w:val="en-US"/>
         </w:rPr>
       </w:pPr>
-      <w:bookmarkStart w:id="29" w:name="_Toc434606479"/>
-      <w:bookmarkStart w:id="30" w:name="_GoBack"/>
-      <w:bookmarkEnd w:id="30"/>
+      <w:bookmarkStart w:id="30" w:name="_Toc434606479"/>
       <w:r>
         <w:rPr>
           <w:lang w:val="en-US"/>
@@ -13498,7 +13279,7 @@
         <w:lastRenderedPageBreak/>
         <w:t>Stakeholders</w:t>
       </w:r>
-      <w:bookmarkEnd w:id="29"/>
+      <w:bookmarkEnd w:id="30"/>
     </w:p>
     <w:p>
       <w:pPr>
@@ -17338,12 +17119,6 @@
         </w:rPr>
         <w:t>is ready, the system tries to find a taxi driver who takes it.</w:t>
       </w:r>
-      <w:r>
-        <w:rPr>
-          <w:lang w:val="en-US"/>
-        </w:rPr>
-        <w:t xml:space="preserve"> </w:t>
-      </w:r>
     </w:p>
     <w:p>
       <w:pPr>
@@ -17683,6 +17458,20 @@
     </w:p>
     <w:p>
       <w:pPr>
+        <w:ind w:left="1134"/>
+        <w:rPr>
+          <w:lang w:val="en-US"/>
+        </w:rPr>
+      </w:pPr>
+      <w:r>
+        <w:rPr>
+          <w:lang w:val="en-US"/>
+        </w:rPr>
+        <w:t>This use case illustrates the cancelling of a request by a passenger.</w:t>
+      </w:r>
+    </w:p>
+    <w:p>
+      <w:pPr>
         <w:keepNext/>
         <w:spacing w:line="276" w:lineRule="auto"/>
       </w:pPr>
@@ -17805,6 +17594,7 @@
         <w:rPr>
           <w:lang w:val="en-US"/>
         </w:rPr>
+        <w:lastRenderedPageBreak/>
         <w:t>Constraints</w:t>
       </w:r>
       <w:bookmarkEnd w:id="57"/>
@@ -17850,7 +17640,6 @@
           <w:b/>
           <w:lang w:val="en-US"/>
         </w:rPr>
-        <w:lastRenderedPageBreak/>
         <w:t>Interfaces to other applications</w:t>
       </w:r>
       <w:r>
@@ -18424,7 +18213,19 @@
         <w:rPr>
           <w:lang w:val="en-US"/>
         </w:rPr>
-        <w:t>The description provided by the Government about the zones is enough to cover all the valid point of the city, and only points in the city.</w:t>
+        <w:t>The description provided by the Government about the zones is enough to cover all the valid point</w:t>
+      </w:r>
+      <w:r>
+        <w:rPr>
+          <w:lang w:val="en-US"/>
+        </w:rPr>
+        <w:t>s</w:t>
+      </w:r>
+      <w:r>
+        <w:rPr>
+          <w:lang w:val="en-US"/>
+        </w:rPr>
+        <w:t xml:space="preserve"> of the city, and only points in the city.</w:t>
       </w:r>
       <w:r>
         <w:rPr>
@@ -18480,6 +18281,12 @@
         </w:rPr>
         <w:t>Both users (passenger and taxi driver) edit their data whenever it is necessary (change of email address, taxi driver buys a new taxi, etc.).</w:t>
       </w:r>
+      <w:r>
+        <w:rPr>
+          <w:lang w:val="en-US"/>
+        </w:rPr>
+        <w:t xml:space="preserve"> Taxi driver update their information to the Milano Government by themselves.</w:t>
+      </w:r>
     </w:p>
     <w:p>
       <w:pPr>
@@ -18520,7 +18327,19 @@
         <w:rPr>
           <w:lang w:val="en-US"/>
         </w:rPr>
-        <w:t xml:space="preserve">In case that the taxi driver has picked-up a passenger and is unable to finish the ride, the driver </w:t>
+        <w:t xml:space="preserve">In case that the taxi driver has picked-up a passenger and </w:t>
+      </w:r>
+      <w:r>
+        <w:rPr>
+          <w:lang w:val="en-US"/>
+        </w:rPr>
+        <w:t xml:space="preserve">he </w:t>
+      </w:r>
+      <w:r>
+        <w:rPr>
+          <w:lang w:val="en-US"/>
+        </w:rPr>
+        <w:t xml:space="preserve">is unable to finish the ride, the driver </w:t>
       </w:r>
       <w:r>
         <w:rPr>
@@ -18769,25 +18588,7 @@
         <w:rPr>
           <w:lang w:val="en-US"/>
         </w:rPr>
-        <w:t xml:space="preserve">D1: </w:t>
-      </w:r>
-      <w:r>
-        <w:rPr>
-          <w:lang w:val="en-US"/>
-        </w:rPr>
-        <w:t>Not too many requests are received</w:t>
-      </w:r>
-      <w:r>
-        <w:rPr>
-          <w:lang w:val="en-US"/>
-        </w:rPr>
-        <w:t xml:space="preserve"> so that a canceled sharing request (by a passenger) will not introduce long waits for the other affected passengers</w:t>
-      </w:r>
-      <w:r>
-        <w:rPr>
-          <w:lang w:val="en-US"/>
-        </w:rPr>
-        <w:t>.</w:t>
+        <w:t>The position of the taxi drivers is updated every 30 seconds.</w:t>
       </w:r>
     </w:p>
     <w:p>
@@ -18808,19 +18609,13 @@
         <w:rPr>
           <w:lang w:val="en-US"/>
         </w:rPr>
-        <w:t xml:space="preserve">D2: </w:t>
-      </w:r>
-      <w:r>
-        <w:rPr>
-          <w:lang w:val="en-US"/>
-        </w:rPr>
-        <w:t>The taxi driver informs that a trip has ended by saying that he is available</w:t>
-      </w:r>
-      <w:r>
-        <w:rPr>
-          <w:lang w:val="en-US"/>
-        </w:rPr>
-        <w:t xml:space="preserve"> again</w:t>
+        <w:t>Not too many requests are received</w:t>
+      </w:r>
+      <w:r>
+        <w:rPr>
+          <w:lang w:val="en-US"/>
+        </w:rPr>
+        <w:t xml:space="preserve"> so that a canceled sharing request (by a passenger) will not introduce long waits for the other affected passengers</w:t>
       </w:r>
       <w:r>
         <w:rPr>
@@ -18847,19 +18642,19 @@
         <w:rPr>
           <w:lang w:val="en-US"/>
         </w:rPr>
-        <w:t xml:space="preserve">D3: </w:t>
-      </w:r>
-      <w:r>
-        <w:rPr>
-          <w:lang w:val="en-US"/>
-        </w:rPr>
-        <w:t xml:space="preserve">For every accepted request, either the taxi driver </w:t>
-      </w:r>
-      <w:r>
-        <w:rPr>
-          <w:lang w:val="en-US"/>
-        </w:rPr>
-        <w:t>arrives at the estimated arrival time or at most five minutes later, or he cancels the request.</w:t>
+        <w:t>The taxi driver informs that a trip has ended by saying that he is available</w:t>
+      </w:r>
+      <w:r>
+        <w:rPr>
+          <w:lang w:val="en-US"/>
+        </w:rPr>
+        <w:t xml:space="preserve"> again</w:t>
+      </w:r>
+      <w:r>
+        <w:rPr>
+          <w:lang w:val="en-US"/>
+        </w:rPr>
+        <w:t>.</w:t>
       </w:r>
     </w:p>
     <w:p>
@@ -18880,31 +18675,13 @@
         <w:rPr>
           <w:lang w:val="en-US"/>
         </w:rPr>
-        <w:t xml:space="preserve">D4: </w:t>
-      </w:r>
-      <w:r>
-        <w:rPr>
-          <w:lang w:val="en-US"/>
-        </w:rPr>
-        <w:t xml:space="preserve">The taxi driver and the passenger do not have to communicate to each other before the pick-up, besides for what concerns the request (sending, receiving, </w:t>
-      </w:r>
-      <w:r>
-        <w:rPr>
-          <w:lang w:val="en-US"/>
-        </w:rPr>
-        <w:t xml:space="preserve">or </w:t>
-      </w:r>
-      <w:r>
-        <w:rPr>
-          <w:lang w:val="en-US"/>
-        </w:rPr>
-        <w:t>canceling)</w:t>
-      </w:r>
-      <w:r>
-        <w:rPr>
-          <w:lang w:val="en-US"/>
-        </w:rPr>
-        <w:t>.</w:t>
+        <w:t xml:space="preserve">For every accepted request, either the taxi driver </w:t>
+      </w:r>
+      <w:r>
+        <w:rPr>
+          <w:lang w:val="en-US"/>
+        </w:rPr>
+        <w:t>arrives at the estimated arrival time or at most five minutes later, or he cancels the request.</w:t>
       </w:r>
     </w:p>
     <w:p>
@@ -18925,7 +18702,46 @@
         <w:rPr>
           <w:lang w:val="en-US"/>
         </w:rPr>
-        <w:t>D5: Every taxi driver which wants to register to MyTaxiService shall previously have gone to the Milano City Hall with the following documents:</w:t>
+        <w:t xml:space="preserve">The taxi driver and the passenger do not have to communicate to each other before the pick-up, besides for what concerns the request (sending, receiving, </w:t>
+      </w:r>
+      <w:r>
+        <w:rPr>
+          <w:lang w:val="en-US"/>
+        </w:rPr>
+        <w:t xml:space="preserve">or </w:t>
+      </w:r>
+      <w:r>
+        <w:rPr>
+          <w:lang w:val="en-US"/>
+        </w:rPr>
+        <w:t>canceling)</w:t>
+      </w:r>
+      <w:r>
+        <w:rPr>
+          <w:lang w:val="en-US"/>
+        </w:rPr>
+        <w:t>.</w:t>
+      </w:r>
+    </w:p>
+    <w:p>
+      <w:pPr>
+        <w:pStyle w:val="Prrafodelista"/>
+        <w:numPr>
+          <w:ilvl w:val="0"/>
+          <w:numId w:val="24"/>
+        </w:numPr>
+        <w:spacing w:line="276" w:lineRule="auto"/>
+        <w:ind w:left="927"/>
+        <w:jc w:val="both"/>
+        <w:rPr>
+          <w:lang w:val="en-US"/>
+        </w:rPr>
+      </w:pPr>
+      <w:r>
+        <w:rPr>
+          <w:lang w:val="en-US"/>
+        </w:rPr>
+        <w:t>Every taxi driver which wants to register to MyTaxiService shall previously have gone to the Milano City Hall with the following documents:</w:t>
       </w:r>
     </w:p>
     <w:p>
@@ -19088,6 +18904,7 @@
         <w:rPr>
           <w:lang w:val="en-US"/>
         </w:rPr>
+        <w:lastRenderedPageBreak/>
         <w:t>After that, he should have received an email with the code</w:t>
       </w:r>
       <w:r>
@@ -19121,7 +18938,6 @@
         <w:rPr>
           <w:lang w:val="en-US"/>
         </w:rPr>
-        <w:lastRenderedPageBreak/>
         <w:br w:type="page"/>
       </w:r>
     </w:p>
@@ -22575,21 +22391,111 @@
     </w:p>
     <w:p>
       <w:pPr>
-        <w:spacing w:line="276" w:lineRule="auto"/>
-        <w:jc w:val="both"/>
-        <w:rPr>
-          <w:lang w:val="en-US"/>
-        </w:rPr>
-      </w:pPr>
-    </w:p>
-    <w:p>
-      <w:pPr>
-        <w:spacing w:line="276" w:lineRule="auto"/>
-        <w:jc w:val="both"/>
-        <w:rPr>
-          <w:lang w:val="en-US"/>
-        </w:rPr>
-      </w:pPr>
+        <w:ind w:left="567"/>
+        <w:jc w:val="both"/>
+        <w:rPr>
+          <w:lang w:val="en-US"/>
+        </w:rPr>
+      </w:pPr>
+      <w:r>
+        <w:rPr>
+          <w:lang w:val="en-US"/>
+        </w:rPr>
+        <w:t>In this section we list the most relevant changes that were done in the document after the first delivery (version 0.4 on November 4</w:t>
+      </w:r>
+      <w:r>
+        <w:rPr>
+          <w:vertAlign w:val="superscript"/>
+          <w:lang w:val="en-US"/>
+        </w:rPr>
+        <w:t>th</w:t>
+      </w:r>
+      <w:r>
+        <w:rPr>
+          <w:lang w:val="en-US"/>
+        </w:rPr>
+        <w:t>):</w:t>
+      </w:r>
+    </w:p>
+    <w:p>
+      <w:pPr>
+        <w:pStyle w:val="Prrafodelista"/>
+        <w:numPr>
+          <w:ilvl w:val="0"/>
+          <w:numId w:val="30"/>
+        </w:numPr>
+        <w:ind w:left="1134"/>
+        <w:jc w:val="both"/>
+        <w:rPr>
+          <w:lang w:val="en-US"/>
+        </w:rPr>
+      </w:pPr>
+      <w:r>
+        <w:rPr>
+          <w:lang w:val="en-US"/>
+        </w:rPr>
+        <w:t>Further explanations on the use case Request taxi service, concerning the processing of the request. This includes the specification of the calculation of the fee.</w:t>
+      </w:r>
+    </w:p>
+    <w:p>
+      <w:pPr>
+        <w:pStyle w:val="Prrafodelista"/>
+        <w:numPr>
+          <w:ilvl w:val="0"/>
+          <w:numId w:val="30"/>
+        </w:numPr>
+        <w:ind w:left="1134"/>
+        <w:jc w:val="both"/>
+        <w:rPr>
+          <w:lang w:val="en-US"/>
+        </w:rPr>
+      </w:pPr>
+      <w:r>
+        <w:rPr>
+          <w:lang w:val="en-US"/>
+        </w:rPr>
+        <w:t>Several domain assumptions were added in order to clarify general aspects of the domain problem.</w:t>
+      </w:r>
+    </w:p>
+    <w:p>
+      <w:pPr>
+        <w:pStyle w:val="Prrafodelista"/>
+        <w:numPr>
+          <w:ilvl w:val="0"/>
+          <w:numId w:val="30"/>
+        </w:numPr>
+        <w:ind w:left="1134"/>
+        <w:jc w:val="both"/>
+        <w:rPr>
+          <w:lang w:val="en-US"/>
+        </w:rPr>
+      </w:pPr>
+      <w:r>
+        <w:rPr>
+          <w:lang w:val="en-US"/>
+        </w:rPr>
+        <w:t>Non-functional requirements were added.</w:t>
+      </w:r>
+    </w:p>
+    <w:p>
+      <w:pPr>
+        <w:pStyle w:val="Prrafodelista"/>
+        <w:numPr>
+          <w:ilvl w:val="0"/>
+          <w:numId w:val="30"/>
+        </w:numPr>
+        <w:ind w:left="1134"/>
+        <w:jc w:val="both"/>
+        <w:rPr>
+          <w:lang w:val="en-US"/>
+        </w:rPr>
+      </w:pPr>
+      <w:r>
+        <w:rPr>
+          <w:lang w:val="en-US"/>
+        </w:rPr>
+        <w:t>The Alloy model was improved and completed.</w:t>
+      </w:r>
     </w:p>
     <w:sectPr>
       <w:pgSz w:w="12240" w:h="15840"/>
@@ -25373,7 +25279,7 @@
         <w:rFonts w:ascii="Calibri" w:eastAsia="Droid Sans Fallback" w:hAnsi="Calibri" w:cs="Calibri" w:hint="default"/>
       </w:rPr>
     </w:lvl>
-    <w:lvl w:ilvl="1" w:tplc="240A0003" w:tentative="1">
+    <w:lvl w:ilvl="1" w:tplc="240A0003">
       <w:start w:val="1"/>
       <w:numFmt w:val="bullet"/>
       <w:lvlText w:val="o"/>
@@ -28933,17 +28839,17 @@
     </dgm:pt>
   </dgm:ptLst>
   <dgm:cxnLst>
+    <dgm:cxn modelId="{4BA1C702-ABAD-4183-8A6B-F4FE60A84EBA}" type="presOf" srcId="{4A1C8C10-C649-454C-BF55-2D2EBE0E78EF}" destId="{9390A3E6-607E-4E48-B5BA-BDE64F9000E7}" srcOrd="1" destOrd="0" presId="urn:microsoft.com/office/officeart/2005/8/layout/venn1"/>
+    <dgm:cxn modelId="{01E9F8BF-459C-47DD-A529-1803518C693A}" srcId="{8BAFCD23-418A-480B-95B9-618FE6B5437A}" destId="{DE77048F-07D3-4439-9D82-7C745C0661E4}" srcOrd="0" destOrd="0" parTransId="{1B6BEE7F-E973-4028-8681-12A95150232B}" sibTransId="{374474E1-1BFF-4F75-8FFC-E14056020E6C}"/>
+    <dgm:cxn modelId="{8EFECF9B-CBEF-4A05-9603-BDCA235C0743}" type="presOf" srcId="{8BAFCD23-418A-480B-95B9-618FE6B5437A}" destId="{B0433219-C3F1-48C9-AA32-F835AC8473EC}" srcOrd="0" destOrd="0" presId="urn:microsoft.com/office/officeart/2005/8/layout/venn1"/>
+    <dgm:cxn modelId="{1BA454B2-286F-4EE3-BE4A-5A4BB96ED287}" type="presOf" srcId="{DE77048F-07D3-4439-9D82-7C745C0661E4}" destId="{4F616693-1693-42B2-88D2-C7FBE79A0FF4}" srcOrd="1" destOrd="0" presId="urn:microsoft.com/office/officeart/2005/8/layout/venn1"/>
+    <dgm:cxn modelId="{D0AA9B63-7D24-415B-941F-03D93D784B8D}" type="presOf" srcId="{DE77048F-07D3-4439-9D82-7C745C0661E4}" destId="{9B87ACB7-44C3-4844-B1BF-5AA1D4C662D0}" srcOrd="0" destOrd="0" presId="urn:microsoft.com/office/officeart/2005/8/layout/venn1"/>
     <dgm:cxn modelId="{78F8CFE6-2E08-466B-BDC4-5C95189E8CB1}" srcId="{8BAFCD23-418A-480B-95B9-618FE6B5437A}" destId="{4A1C8C10-C649-454C-BF55-2D2EBE0E78EF}" srcOrd="1" destOrd="0" parTransId="{4AC23E88-A859-4293-809C-4B990CB688A0}" sibTransId="{1FDD0A34-5750-4B02-AA24-495506752225}"/>
-    <dgm:cxn modelId="{87424DCD-8957-4842-9D72-E7A54DA5DDAD}" type="presOf" srcId="{DE77048F-07D3-4439-9D82-7C745C0661E4}" destId="{4F616693-1693-42B2-88D2-C7FBE79A0FF4}" srcOrd="1" destOrd="0" presId="urn:microsoft.com/office/officeart/2005/8/layout/venn1"/>
-    <dgm:cxn modelId="{BF9A3568-8AB9-4663-BF3B-2F069F411633}" type="presOf" srcId="{8BAFCD23-418A-480B-95B9-618FE6B5437A}" destId="{B0433219-C3F1-48C9-AA32-F835AC8473EC}" srcOrd="0" destOrd="0" presId="urn:microsoft.com/office/officeart/2005/8/layout/venn1"/>
-    <dgm:cxn modelId="{DCA464EF-9A9A-494F-9AB7-5E4E833258DD}" type="presOf" srcId="{DE77048F-07D3-4439-9D82-7C745C0661E4}" destId="{9B87ACB7-44C3-4844-B1BF-5AA1D4C662D0}" srcOrd="0" destOrd="0" presId="urn:microsoft.com/office/officeart/2005/8/layout/venn1"/>
-    <dgm:cxn modelId="{01E9F8BF-459C-47DD-A529-1803518C693A}" srcId="{8BAFCD23-418A-480B-95B9-618FE6B5437A}" destId="{DE77048F-07D3-4439-9D82-7C745C0661E4}" srcOrd="0" destOrd="0" parTransId="{1B6BEE7F-E973-4028-8681-12A95150232B}" sibTransId="{374474E1-1BFF-4F75-8FFC-E14056020E6C}"/>
-    <dgm:cxn modelId="{D05F4E49-E112-4C92-A914-F739420313A7}" type="presOf" srcId="{4A1C8C10-C649-454C-BF55-2D2EBE0E78EF}" destId="{16C30DC3-1270-453B-9B86-9529CDAE9A2D}" srcOrd="0" destOrd="0" presId="urn:microsoft.com/office/officeart/2005/8/layout/venn1"/>
-    <dgm:cxn modelId="{DA05127E-30D7-4D53-ACB7-28627B41409E}" type="presOf" srcId="{4A1C8C10-C649-454C-BF55-2D2EBE0E78EF}" destId="{9390A3E6-607E-4E48-B5BA-BDE64F9000E7}" srcOrd="1" destOrd="0" presId="urn:microsoft.com/office/officeart/2005/8/layout/venn1"/>
-    <dgm:cxn modelId="{2E3EABCC-D8C8-4D5D-87C0-A1E923790674}" type="presParOf" srcId="{B0433219-C3F1-48C9-AA32-F835AC8473EC}" destId="{9B87ACB7-44C3-4844-B1BF-5AA1D4C662D0}" srcOrd="0" destOrd="0" presId="urn:microsoft.com/office/officeart/2005/8/layout/venn1"/>
-    <dgm:cxn modelId="{57A55E91-DFF2-4932-A9C4-FBB3DCBEA54C}" type="presParOf" srcId="{B0433219-C3F1-48C9-AA32-F835AC8473EC}" destId="{4F616693-1693-42B2-88D2-C7FBE79A0FF4}" srcOrd="1" destOrd="0" presId="urn:microsoft.com/office/officeart/2005/8/layout/venn1"/>
-    <dgm:cxn modelId="{DD933881-2E35-40B3-AB06-C7ADD1AEE6A2}" type="presParOf" srcId="{B0433219-C3F1-48C9-AA32-F835AC8473EC}" destId="{16C30DC3-1270-453B-9B86-9529CDAE9A2D}" srcOrd="2" destOrd="0" presId="urn:microsoft.com/office/officeart/2005/8/layout/venn1"/>
-    <dgm:cxn modelId="{31E5189E-665B-407F-BC49-A00384F28286}" type="presParOf" srcId="{B0433219-C3F1-48C9-AA32-F835AC8473EC}" destId="{9390A3E6-607E-4E48-B5BA-BDE64F9000E7}" srcOrd="3" destOrd="0" presId="urn:microsoft.com/office/officeart/2005/8/layout/venn1"/>
+    <dgm:cxn modelId="{C37B5BCE-691D-4215-A2A0-F39428C1E2CA}" type="presOf" srcId="{4A1C8C10-C649-454C-BF55-2D2EBE0E78EF}" destId="{16C30DC3-1270-453B-9B86-9529CDAE9A2D}" srcOrd="0" destOrd="0" presId="urn:microsoft.com/office/officeart/2005/8/layout/venn1"/>
+    <dgm:cxn modelId="{2C4D38CC-5EC8-44C6-87F8-3308572734E3}" type="presParOf" srcId="{B0433219-C3F1-48C9-AA32-F835AC8473EC}" destId="{9B87ACB7-44C3-4844-B1BF-5AA1D4C662D0}" srcOrd="0" destOrd="0" presId="urn:microsoft.com/office/officeart/2005/8/layout/venn1"/>
+    <dgm:cxn modelId="{C2921FB8-9BB0-4A45-A9EF-BA55779087FA}" type="presParOf" srcId="{B0433219-C3F1-48C9-AA32-F835AC8473EC}" destId="{4F616693-1693-42B2-88D2-C7FBE79A0FF4}" srcOrd="1" destOrd="0" presId="urn:microsoft.com/office/officeart/2005/8/layout/venn1"/>
+    <dgm:cxn modelId="{E73DA8E5-1E8D-4186-937A-91E4527095D2}" type="presParOf" srcId="{B0433219-C3F1-48C9-AA32-F835AC8473EC}" destId="{16C30DC3-1270-453B-9B86-9529CDAE9A2D}" srcOrd="2" destOrd="0" presId="urn:microsoft.com/office/officeart/2005/8/layout/venn1"/>
+    <dgm:cxn modelId="{84DB2C66-F551-4239-BB82-859670E8941B}" type="presParOf" srcId="{B0433219-C3F1-48C9-AA32-F835AC8473EC}" destId="{9390A3E6-607E-4E48-B5BA-BDE64F9000E7}" srcOrd="3" destOrd="0" presId="urn:microsoft.com/office/officeart/2005/8/layout/venn1"/>
   </dgm:cxnLst>
   <dgm:bg/>
   <dgm:whole/>
@@ -31317,7 +31223,7 @@
 </file>
 
 <file path=customXml/itemProps2.xml><?xml version="1.0" encoding="utf-8"?>
-<ds:datastoreItem xmlns:ds="http://schemas.openxmlformats.org/officeDocument/2006/customXml" ds:itemID="{DE58C141-361E-40A2-AE8B-9D3EDFBDCE8A}">
+<ds:datastoreItem xmlns:ds="http://schemas.openxmlformats.org/officeDocument/2006/customXml" ds:itemID="{6962D0C6-D23F-4B19-9D5F-1BFF800A9149}">
   <ds:schemaRefs>
     <ds:schemaRef ds:uri="http://schemas.openxmlformats.org/officeDocument/2006/bibliography"/>
   </ds:schemaRefs>

</xml_diff>